<commit_message>
casi to arreglao y trazabilidad pah
</commit_message>
<xml_diff>
--- a/docs/TablaAnalisisDeRequerimientos (4).docx
+++ b/docs/TablaAnalisisDeRequerimientos (4).docx
@@ -264,650 +264,448 @@
           <w:p>
             <w:pPr>
               <w:widowControl w:val="0"/>
-              <w:spacing w:after="0" w:line="276" w:lineRule="auto"/>
-              <w:rPr>
-                <w:rFonts w:ascii="Arial" w:eastAsia="Arial" w:hAnsi="Arial" w:cs="Arial"/>
-              </w:rPr>
-            </w:pPr>
-            <w:r>
-              <w:rPr>
-                <w:rFonts w:ascii="Arial" w:eastAsia="Arial" w:hAnsi="Arial" w:cs="Arial"/>
-              </w:rPr>
-              <w:t>R</w:t>
-            </w:r>
-            <w:r>
-              <w:rPr>
-                <w:rFonts w:ascii="Arial" w:eastAsia="Arial" w:hAnsi="Arial" w:cs="Arial"/>
-              </w:rPr>
-              <w:t>1</w:t>
-            </w:r>
-            <w:r>
-              <w:rPr>
-                <w:rFonts w:ascii="Arial" w:eastAsia="Arial" w:hAnsi="Arial" w:cs="Arial"/>
-              </w:rPr>
-              <w:t xml:space="preserve">: se deberá poder registrar artistas </w:t>
-            </w:r>
-          </w:p>
-          <w:p>
-            <w:pPr>
-              <w:widowControl w:val="0"/>
-              <w:spacing w:after="0" w:line="276" w:lineRule="auto"/>
-              <w:rPr>
-                <w:rFonts w:ascii="Arial" w:eastAsia="Arial" w:hAnsi="Arial" w:cs="Arial"/>
-              </w:rPr>
-            </w:pPr>
-            <w:r>
-              <w:rPr>
-                <w:rFonts w:ascii="Arial" w:eastAsia="Arial" w:hAnsi="Arial" w:cs="Arial"/>
-              </w:rPr>
-              <w:t>R</w:t>
-            </w:r>
-            <w:r>
-              <w:rPr>
-                <w:rFonts w:ascii="Arial" w:eastAsia="Arial" w:hAnsi="Arial" w:cs="Arial"/>
-              </w:rPr>
-              <w:t>2</w:t>
-            </w:r>
-            <w:r>
-              <w:rPr>
-                <w:rFonts w:ascii="Arial" w:eastAsia="Arial" w:hAnsi="Arial" w:cs="Arial"/>
-              </w:rPr>
-              <w:t xml:space="preserve">: se deberá poder registrar creadores de contenido </w:t>
-            </w:r>
-          </w:p>
-          <w:p>
-            <w:pPr>
-              <w:widowControl w:val="0"/>
-              <w:spacing w:after="0" w:line="276" w:lineRule="auto"/>
-              <w:rPr>
-                <w:rFonts w:ascii="Arial" w:eastAsia="Arial" w:hAnsi="Arial" w:cs="Arial"/>
-              </w:rPr>
-            </w:pPr>
-            <w:r>
-              <w:rPr>
-                <w:rFonts w:ascii="Arial" w:eastAsia="Arial" w:hAnsi="Arial" w:cs="Arial"/>
-              </w:rPr>
-              <w:t>R</w:t>
-            </w:r>
-            <w:r>
-              <w:rPr>
-                <w:rFonts w:ascii="Arial" w:eastAsia="Arial" w:hAnsi="Arial" w:cs="Arial"/>
-              </w:rPr>
-              <w:t>3</w:t>
-            </w:r>
-            <w:r>
-              <w:rPr>
-                <w:rFonts w:ascii="Arial" w:eastAsia="Arial" w:hAnsi="Arial" w:cs="Arial"/>
-              </w:rPr>
-              <w:t xml:space="preserve">: se deberá poder registrar usuarios estándar </w:t>
-            </w:r>
-          </w:p>
-          <w:p>
-            <w:pPr>
-              <w:widowControl w:val="0"/>
-              <w:spacing w:after="0" w:line="276" w:lineRule="auto"/>
-              <w:rPr>
-                <w:rFonts w:ascii="Arial" w:eastAsia="Arial" w:hAnsi="Arial" w:cs="Arial"/>
-              </w:rPr>
-            </w:pPr>
-            <w:r>
-              <w:rPr>
-                <w:rFonts w:ascii="Arial" w:eastAsia="Arial" w:hAnsi="Arial" w:cs="Arial"/>
-              </w:rPr>
-              <w:t>R</w:t>
-            </w:r>
-            <w:r>
-              <w:rPr>
-                <w:rFonts w:ascii="Arial" w:eastAsia="Arial" w:hAnsi="Arial" w:cs="Arial"/>
-              </w:rPr>
-              <w:t>4</w:t>
-            </w:r>
-            <w:r>
-              <w:rPr>
-                <w:rFonts w:ascii="Arial" w:eastAsia="Arial" w:hAnsi="Arial" w:cs="Arial"/>
-              </w:rPr>
-              <w:t>: se deberá poder registrar usuarios premium</w:t>
-            </w:r>
-          </w:p>
-          <w:p>
-            <w:pPr>
-              <w:widowControl w:val="0"/>
-              <w:spacing w:after="0" w:line="276" w:lineRule="auto"/>
-              <w:rPr>
-                <w:rFonts w:ascii="Arial" w:eastAsia="Arial" w:hAnsi="Arial" w:cs="Arial"/>
-              </w:rPr>
-            </w:pPr>
-            <w:r>
-              <w:rPr>
-                <w:rFonts w:ascii="Arial" w:eastAsia="Arial" w:hAnsi="Arial" w:cs="Arial"/>
-              </w:rPr>
-              <w:t>R</w:t>
-            </w:r>
-            <w:r>
-              <w:rPr>
-                <w:rFonts w:ascii="Arial" w:eastAsia="Arial" w:hAnsi="Arial" w:cs="Arial"/>
-              </w:rPr>
-              <w:t>5</w:t>
-            </w:r>
-            <w:r>
-              <w:rPr>
-                <w:rFonts w:ascii="Arial" w:eastAsia="Arial" w:hAnsi="Arial" w:cs="Arial"/>
-              </w:rPr>
-              <w:t>: se deberá poder registrar canciones</w:t>
-            </w:r>
-          </w:p>
-          <w:p>
-            <w:pPr>
-              <w:widowControl w:val="0"/>
-              <w:spacing w:after="0" w:line="276" w:lineRule="auto"/>
-              <w:rPr>
-                <w:rFonts w:ascii="Arial" w:eastAsia="Arial" w:hAnsi="Arial" w:cs="Arial"/>
-              </w:rPr>
-            </w:pPr>
-            <w:r>
-              <w:rPr>
-                <w:rFonts w:ascii="Arial" w:eastAsia="Arial" w:hAnsi="Arial" w:cs="Arial"/>
-              </w:rPr>
-              <w:t>R</w:t>
-            </w:r>
-            <w:r>
-              <w:rPr>
-                <w:rFonts w:ascii="Arial" w:eastAsia="Arial" w:hAnsi="Arial" w:cs="Arial"/>
-              </w:rPr>
-              <w:t>6</w:t>
-            </w:r>
-            <w:r>
-              <w:rPr>
-                <w:rFonts w:ascii="Arial" w:eastAsia="Arial" w:hAnsi="Arial" w:cs="Arial"/>
-              </w:rPr>
-              <w:t>: se deberá poder registrar podcast</w:t>
-            </w:r>
-          </w:p>
-          <w:p>
-            <w:pPr>
-              <w:widowControl w:val="0"/>
-              <w:spacing w:after="0" w:line="276" w:lineRule="auto"/>
-              <w:rPr>
-                <w:rFonts w:ascii="Arial" w:eastAsia="Arial" w:hAnsi="Arial" w:cs="Arial"/>
-              </w:rPr>
-            </w:pPr>
-            <w:r>
-              <w:rPr>
-                <w:rFonts w:ascii="Arial" w:eastAsia="Arial" w:hAnsi="Arial" w:cs="Arial"/>
-              </w:rPr>
-              <w:t>R</w:t>
-            </w:r>
-            <w:r>
-              <w:rPr>
-                <w:rFonts w:ascii="Arial" w:eastAsia="Arial" w:hAnsi="Arial" w:cs="Arial"/>
-              </w:rPr>
-              <w:t>7</w:t>
-            </w:r>
-            <w:r>
-              <w:rPr>
-                <w:rFonts w:ascii="Arial" w:eastAsia="Arial" w:hAnsi="Arial" w:cs="Arial"/>
-              </w:rPr>
-              <w:t>:se deberá poder comprar canciones</w:t>
-            </w:r>
-          </w:p>
-          <w:p>
-            <w:pPr>
-              <w:widowControl w:val="0"/>
-              <w:spacing w:after="0" w:line="276" w:lineRule="auto"/>
-              <w:rPr>
-                <w:rFonts w:ascii="Arial" w:eastAsia="Arial" w:hAnsi="Arial" w:cs="Arial"/>
-              </w:rPr>
-            </w:pPr>
-            <w:r>
-              <w:rPr>
-                <w:rFonts w:ascii="Arial" w:eastAsia="Arial" w:hAnsi="Arial" w:cs="Arial"/>
-              </w:rPr>
-              <w:t>R</w:t>
-            </w:r>
-            <w:proofErr w:type="gramStart"/>
-            <w:r>
-              <w:rPr>
-                <w:rFonts w:ascii="Arial" w:eastAsia="Arial" w:hAnsi="Arial" w:cs="Arial"/>
-              </w:rPr>
-              <w:t>8</w:t>
-            </w:r>
-            <w:r>
-              <w:rPr>
-                <w:rFonts w:ascii="Arial" w:eastAsia="Arial" w:hAnsi="Arial" w:cs="Arial"/>
-              </w:rPr>
-              <w:t>:informar</w:t>
-            </w:r>
-            <w:proofErr w:type="gramEnd"/>
-            <w:r>
-              <w:rPr>
-                <w:rFonts w:ascii="Arial" w:eastAsia="Arial" w:hAnsi="Arial" w:cs="Arial"/>
-              </w:rPr>
-              <w:t xml:space="preserve"> el total acumulado para podcast, audio y canción</w:t>
-            </w:r>
-          </w:p>
-          <w:p>
-            <w:pPr>
-              <w:widowControl w:val="0"/>
-              <w:spacing w:after="0" w:line="276" w:lineRule="auto"/>
-              <w:rPr>
-                <w:rFonts w:ascii="Arial" w:eastAsia="Arial" w:hAnsi="Arial" w:cs="Arial"/>
-              </w:rPr>
-            </w:pPr>
-            <w:r>
-              <w:rPr>
-                <w:rFonts w:ascii="Arial" w:eastAsia="Arial" w:hAnsi="Arial" w:cs="Arial"/>
-              </w:rPr>
-              <w:t>R</w:t>
-            </w:r>
-            <w:proofErr w:type="gramStart"/>
-            <w:r>
-              <w:rPr>
-                <w:rFonts w:ascii="Arial" w:eastAsia="Arial" w:hAnsi="Arial" w:cs="Arial"/>
-              </w:rPr>
-              <w:t>9</w:t>
-            </w:r>
-            <w:r>
-              <w:rPr>
-                <w:rFonts w:ascii="Arial" w:eastAsia="Arial" w:hAnsi="Arial" w:cs="Arial"/>
-              </w:rPr>
-              <w:t>:informar</w:t>
-            </w:r>
-            <w:proofErr w:type="gramEnd"/>
-            <w:r>
-              <w:rPr>
-                <w:rFonts w:ascii="Arial" w:eastAsia="Arial" w:hAnsi="Arial" w:cs="Arial"/>
-              </w:rPr>
-              <w:t xml:space="preserve"> el </w:t>
-            </w:r>
-            <w:proofErr w:type="spellStart"/>
-            <w:r>
-              <w:rPr>
-                <w:rFonts w:ascii="Arial" w:eastAsia="Arial" w:hAnsi="Arial" w:cs="Arial"/>
-              </w:rPr>
-              <w:t>genero</w:t>
-            </w:r>
-            <w:proofErr w:type="spellEnd"/>
-            <w:r>
-              <w:rPr>
-                <w:rFonts w:ascii="Arial" w:eastAsia="Arial" w:hAnsi="Arial" w:cs="Arial"/>
-              </w:rPr>
-              <w:t xml:space="preserve"> de canción </w:t>
-            </w:r>
-            <w:proofErr w:type="spellStart"/>
-            <w:r>
-              <w:rPr>
-                <w:rFonts w:ascii="Arial" w:eastAsia="Arial" w:hAnsi="Arial" w:cs="Arial"/>
-              </w:rPr>
-              <w:t>mas</w:t>
-            </w:r>
-            <w:proofErr w:type="spellEnd"/>
-            <w:r>
-              <w:rPr>
-                <w:rFonts w:ascii="Arial" w:eastAsia="Arial" w:hAnsi="Arial" w:cs="Arial"/>
-              </w:rPr>
-              <w:t xml:space="preserve"> escuchado en toda la plataforma y su </w:t>
-            </w:r>
-            <w:proofErr w:type="spellStart"/>
-            <w:r>
-              <w:rPr>
-                <w:rFonts w:ascii="Arial" w:eastAsia="Arial" w:hAnsi="Arial" w:cs="Arial"/>
-              </w:rPr>
-              <w:t>numero</w:t>
-            </w:r>
-            <w:proofErr w:type="spellEnd"/>
-            <w:r>
-              <w:rPr>
-                <w:rFonts w:ascii="Arial" w:eastAsia="Arial" w:hAnsi="Arial" w:cs="Arial"/>
-              </w:rPr>
-              <w:t xml:space="preserve"> de reproducciones</w:t>
-            </w:r>
-          </w:p>
-          <w:p>
-            <w:pPr>
-              <w:widowControl w:val="0"/>
-              <w:spacing w:after="0" w:line="276" w:lineRule="auto"/>
-              <w:rPr>
-                <w:rFonts w:ascii="Arial" w:eastAsia="Arial" w:hAnsi="Arial" w:cs="Arial"/>
-              </w:rPr>
-            </w:pPr>
-            <w:r>
-              <w:rPr>
-                <w:rFonts w:ascii="Arial" w:eastAsia="Arial" w:hAnsi="Arial" w:cs="Arial"/>
-              </w:rPr>
-              <w:t>R</w:t>
-            </w:r>
-            <w:proofErr w:type="gramStart"/>
-            <w:r>
-              <w:rPr>
-                <w:rFonts w:ascii="Arial" w:eastAsia="Arial" w:hAnsi="Arial" w:cs="Arial"/>
-              </w:rPr>
-              <w:t>1</w:t>
-            </w:r>
-            <w:r>
-              <w:rPr>
-                <w:rFonts w:ascii="Arial" w:eastAsia="Arial" w:hAnsi="Arial" w:cs="Arial"/>
-              </w:rPr>
-              <w:t>0</w:t>
-            </w:r>
-            <w:r>
-              <w:rPr>
-                <w:rFonts w:ascii="Arial" w:eastAsia="Arial" w:hAnsi="Arial" w:cs="Arial"/>
-              </w:rPr>
-              <w:t>:informar</w:t>
-            </w:r>
-            <w:proofErr w:type="gramEnd"/>
-            <w:r>
-              <w:rPr>
-                <w:rFonts w:ascii="Arial" w:eastAsia="Arial" w:hAnsi="Arial" w:cs="Arial"/>
-              </w:rPr>
-              <w:t xml:space="preserve"> la </w:t>
-            </w:r>
-            <w:proofErr w:type="spellStart"/>
-            <w:r>
-              <w:rPr>
-                <w:rFonts w:ascii="Arial" w:eastAsia="Arial" w:hAnsi="Arial" w:cs="Arial"/>
-              </w:rPr>
-              <w:t>cateogira</w:t>
-            </w:r>
-            <w:proofErr w:type="spellEnd"/>
-            <w:r>
-              <w:rPr>
-                <w:rFonts w:ascii="Arial" w:eastAsia="Arial" w:hAnsi="Arial" w:cs="Arial"/>
-              </w:rPr>
-              <w:t xml:space="preserve"> de un podcast </w:t>
-            </w:r>
-            <w:proofErr w:type="spellStart"/>
-            <w:r>
-              <w:rPr>
-                <w:rFonts w:ascii="Arial" w:eastAsia="Arial" w:hAnsi="Arial" w:cs="Arial"/>
-              </w:rPr>
-              <w:t>mas</w:t>
-            </w:r>
-            <w:proofErr w:type="spellEnd"/>
-            <w:r>
-              <w:rPr>
-                <w:rFonts w:ascii="Arial" w:eastAsia="Arial" w:hAnsi="Arial" w:cs="Arial"/>
-              </w:rPr>
-              <w:t xml:space="preserve"> escuchado en toda la plataforma y el </w:t>
-            </w:r>
-            <w:proofErr w:type="spellStart"/>
-            <w:r>
-              <w:rPr>
-                <w:rFonts w:ascii="Arial" w:eastAsia="Arial" w:hAnsi="Arial" w:cs="Arial"/>
-              </w:rPr>
-              <w:t>numero</w:t>
-            </w:r>
-            <w:proofErr w:type="spellEnd"/>
-            <w:r>
-              <w:rPr>
-                <w:rFonts w:ascii="Arial" w:eastAsia="Arial" w:hAnsi="Arial" w:cs="Arial"/>
-              </w:rPr>
-              <w:t xml:space="preserve"> de reproducciones</w:t>
-            </w:r>
-          </w:p>
-          <w:p>
-            <w:pPr>
-              <w:widowControl w:val="0"/>
-              <w:spacing w:after="0" w:line="276" w:lineRule="auto"/>
-              <w:rPr>
-                <w:rFonts w:ascii="Arial" w:eastAsia="Arial" w:hAnsi="Arial" w:cs="Arial"/>
-              </w:rPr>
-            </w:pPr>
-            <w:r>
-              <w:rPr>
-                <w:rFonts w:ascii="Arial" w:eastAsia="Arial" w:hAnsi="Arial" w:cs="Arial"/>
-              </w:rPr>
-              <w:t>R1</w:t>
-            </w:r>
-            <w:r>
-              <w:rPr>
-                <w:rFonts w:ascii="Arial" w:eastAsia="Arial" w:hAnsi="Arial" w:cs="Arial"/>
-              </w:rPr>
-              <w:t>1</w:t>
-            </w:r>
-            <w:r>
-              <w:rPr>
-                <w:rFonts w:ascii="Arial" w:eastAsia="Arial" w:hAnsi="Arial" w:cs="Arial"/>
-              </w:rPr>
-              <w:t xml:space="preserve">: informar el top 5 de artistas y </w:t>
-            </w:r>
-            <w:proofErr w:type="spellStart"/>
-            <w:r>
-              <w:rPr>
-                <w:rFonts w:ascii="Arial" w:eastAsia="Arial" w:hAnsi="Arial" w:cs="Arial"/>
-              </w:rPr>
-              <w:t>cradores</w:t>
-            </w:r>
-            <w:proofErr w:type="spellEnd"/>
-            <w:r>
-              <w:rPr>
-                <w:rFonts w:ascii="Arial" w:eastAsia="Arial" w:hAnsi="Arial" w:cs="Arial"/>
-              </w:rPr>
-              <w:t xml:space="preserve"> de contenido en la plataforma, con el nombre y </w:t>
-            </w:r>
-            <w:proofErr w:type="spellStart"/>
-            <w:r>
-              <w:rPr>
-                <w:rFonts w:ascii="Arial" w:eastAsia="Arial" w:hAnsi="Arial" w:cs="Arial"/>
-              </w:rPr>
-              <w:t>numero</w:t>
-            </w:r>
-            <w:proofErr w:type="spellEnd"/>
-            <w:r>
-              <w:rPr>
-                <w:rFonts w:ascii="Arial" w:eastAsia="Arial" w:hAnsi="Arial" w:cs="Arial"/>
-              </w:rPr>
-              <w:t xml:space="preserve"> de reproducciones</w:t>
-            </w:r>
-          </w:p>
-          <w:p>
-            <w:pPr>
-              <w:widowControl w:val="0"/>
-              <w:spacing w:after="0" w:line="276" w:lineRule="auto"/>
-              <w:rPr>
-                <w:rFonts w:ascii="Arial" w:eastAsia="Arial" w:hAnsi="Arial" w:cs="Arial"/>
-              </w:rPr>
-            </w:pPr>
-            <w:r>
-              <w:rPr>
-                <w:rFonts w:ascii="Arial" w:eastAsia="Arial" w:hAnsi="Arial" w:cs="Arial"/>
-              </w:rPr>
-              <w:t>R</w:t>
-            </w:r>
-            <w:proofErr w:type="gramStart"/>
-            <w:r>
-              <w:rPr>
-                <w:rFonts w:ascii="Arial" w:eastAsia="Arial" w:hAnsi="Arial" w:cs="Arial"/>
-              </w:rPr>
-              <w:t>1</w:t>
-            </w:r>
-            <w:r>
-              <w:rPr>
-                <w:rFonts w:ascii="Arial" w:eastAsia="Arial" w:hAnsi="Arial" w:cs="Arial"/>
-              </w:rPr>
-              <w:t>2</w:t>
-            </w:r>
-            <w:r>
-              <w:rPr>
-                <w:rFonts w:ascii="Arial" w:eastAsia="Arial" w:hAnsi="Arial" w:cs="Arial"/>
-              </w:rPr>
-              <w:t>:informar</w:t>
-            </w:r>
-            <w:proofErr w:type="gramEnd"/>
-            <w:r>
-              <w:rPr>
-                <w:rFonts w:ascii="Arial" w:eastAsia="Arial" w:hAnsi="Arial" w:cs="Arial"/>
-              </w:rPr>
-              <w:t xml:space="preserve"> el top 10 de </w:t>
-            </w:r>
-            <w:proofErr w:type="spellStart"/>
-            <w:r>
-              <w:rPr>
-                <w:rFonts w:ascii="Arial" w:eastAsia="Arial" w:hAnsi="Arial" w:cs="Arial"/>
-              </w:rPr>
-              <w:t>caciones</w:t>
-            </w:r>
-            <w:proofErr w:type="spellEnd"/>
-            <w:r>
-              <w:rPr>
-                <w:rFonts w:ascii="Arial" w:eastAsia="Arial" w:hAnsi="Arial" w:cs="Arial"/>
-              </w:rPr>
-              <w:t xml:space="preserve"> y podcast con el nombre, </w:t>
-            </w:r>
-            <w:proofErr w:type="spellStart"/>
-            <w:r>
-              <w:rPr>
-                <w:rFonts w:ascii="Arial" w:eastAsia="Arial" w:hAnsi="Arial" w:cs="Arial"/>
-              </w:rPr>
-              <w:t>genero</w:t>
-            </w:r>
-            <w:proofErr w:type="spellEnd"/>
-            <w:r>
-              <w:rPr>
-                <w:rFonts w:ascii="Arial" w:eastAsia="Arial" w:hAnsi="Arial" w:cs="Arial"/>
-              </w:rPr>
-              <w:t xml:space="preserve"> o categoría y su </w:t>
-            </w:r>
-            <w:proofErr w:type="spellStart"/>
-            <w:r>
-              <w:rPr>
-                <w:rFonts w:ascii="Arial" w:eastAsia="Arial" w:hAnsi="Arial" w:cs="Arial"/>
-              </w:rPr>
-              <w:t>numero</w:t>
-            </w:r>
-            <w:proofErr w:type="spellEnd"/>
-            <w:r>
-              <w:rPr>
-                <w:rFonts w:ascii="Arial" w:eastAsia="Arial" w:hAnsi="Arial" w:cs="Arial"/>
-              </w:rPr>
-              <w:t xml:space="preserve"> total de reproducciones </w:t>
-            </w:r>
-          </w:p>
-          <w:p>
-            <w:pPr>
-              <w:widowControl w:val="0"/>
-              <w:spacing w:after="0" w:line="276" w:lineRule="auto"/>
-              <w:rPr>
-                <w:rFonts w:ascii="Arial" w:eastAsia="Arial" w:hAnsi="Arial" w:cs="Arial"/>
-              </w:rPr>
-            </w:pPr>
-            <w:r>
-              <w:rPr>
-                <w:rFonts w:ascii="Arial" w:eastAsia="Arial" w:hAnsi="Arial" w:cs="Arial"/>
-              </w:rPr>
-              <w:t>R1</w:t>
-            </w:r>
-            <w:r>
-              <w:rPr>
-                <w:rFonts w:ascii="Arial" w:eastAsia="Arial" w:hAnsi="Arial" w:cs="Arial"/>
-              </w:rPr>
-              <w:t>3</w:t>
-            </w:r>
-            <w:r>
-              <w:rPr>
-                <w:rFonts w:ascii="Arial" w:eastAsia="Arial" w:hAnsi="Arial" w:cs="Arial"/>
-              </w:rPr>
-              <w:t xml:space="preserve">: informar el </w:t>
-            </w:r>
-            <w:proofErr w:type="spellStart"/>
-            <w:r>
-              <w:rPr>
-                <w:rFonts w:ascii="Arial" w:eastAsia="Arial" w:hAnsi="Arial" w:cs="Arial"/>
-              </w:rPr>
-              <w:t>numero</w:t>
-            </w:r>
-            <w:proofErr w:type="spellEnd"/>
-            <w:r>
-              <w:rPr>
-                <w:rFonts w:ascii="Arial" w:eastAsia="Arial" w:hAnsi="Arial" w:cs="Arial"/>
-              </w:rPr>
-              <w:t xml:space="preserve"> de canciones vendidas para cada </w:t>
-            </w:r>
-            <w:proofErr w:type="spellStart"/>
-            <w:r>
-              <w:rPr>
-                <w:rFonts w:ascii="Arial" w:eastAsia="Arial" w:hAnsi="Arial" w:cs="Arial"/>
-              </w:rPr>
-              <w:t>genero</w:t>
-            </w:r>
-            <w:proofErr w:type="spellEnd"/>
-            <w:r>
-              <w:rPr>
-                <w:rFonts w:ascii="Arial" w:eastAsia="Arial" w:hAnsi="Arial" w:cs="Arial"/>
-              </w:rPr>
-              <w:t xml:space="preserve"> y el valor total de ventas</w:t>
-            </w:r>
-          </w:p>
-          <w:p>
-            <w:pPr>
-              <w:widowControl w:val="0"/>
               <w:spacing w:before="240" w:after="0" w:line="276" w:lineRule="auto"/>
               <w:rPr>
                 <w:rFonts w:ascii="Arial" w:eastAsia="Arial" w:hAnsi="Arial" w:cs="Arial"/>
                 <w:sz w:val="16"/>
                 <w:szCs w:val="16"/>
+                <w:lang w:val="en-US"/>
               </w:rPr>
             </w:pPr>
             <w:r>
               <w:rPr>
                 <w:rFonts w:ascii="Arial" w:eastAsia="Arial" w:hAnsi="Arial" w:cs="Arial"/>
-              </w:rPr>
-              <w:t>R</w:t>
+                <w:sz w:val="16"/>
+                <w:szCs w:val="16"/>
+                <w:lang w:val="en-US"/>
+              </w:rPr>
+              <w:t xml:space="preserve">R1: it shall be possible to register artists </w:t>
+            </w:r>
+          </w:p>
+          <w:p>
+            <w:pPr>
+              <w:widowControl w:val="0"/>
+              <w:spacing w:before="240" w:after="0" w:line="276" w:lineRule="auto"/>
+              <w:rPr>
+                <w:rFonts w:ascii="Arial" w:eastAsia="Arial" w:hAnsi="Arial" w:cs="Arial"/>
+                <w:sz w:val="16"/>
+                <w:szCs w:val="16"/>
+                <w:lang w:val="en-US"/>
+              </w:rPr>
+            </w:pPr>
+            <w:r>
+              <w:rPr>
+                <w:rFonts w:ascii="Arial" w:eastAsia="Arial" w:hAnsi="Arial" w:cs="Arial"/>
+                <w:sz w:val="16"/>
+                <w:szCs w:val="16"/>
+                <w:lang w:val="en-US"/>
+              </w:rPr>
+              <w:t xml:space="preserve">R2: it shall be possible to register content creators </w:t>
+            </w:r>
+          </w:p>
+          <w:p>
+            <w:pPr>
+              <w:widowControl w:val="0"/>
+              <w:spacing w:before="240" w:after="0" w:line="276" w:lineRule="auto"/>
+              <w:rPr>
+                <w:rFonts w:ascii="Arial" w:eastAsia="Arial" w:hAnsi="Arial" w:cs="Arial"/>
+                <w:sz w:val="16"/>
+                <w:szCs w:val="16"/>
+                <w:lang w:val="en-US"/>
+              </w:rPr>
+            </w:pPr>
+            <w:r>
+              <w:rPr>
+                <w:rFonts w:ascii="Arial" w:eastAsia="Arial" w:hAnsi="Arial" w:cs="Arial"/>
+                <w:sz w:val="16"/>
+                <w:szCs w:val="16"/>
+                <w:lang w:val="en-US"/>
+              </w:rPr>
+              <w:t xml:space="preserve">R3: it must be possible to register standard users </w:t>
+            </w:r>
+          </w:p>
+          <w:p>
+            <w:pPr>
+              <w:widowControl w:val="0"/>
+              <w:spacing w:before="240" w:after="0" w:line="276" w:lineRule="auto"/>
+              <w:rPr>
+                <w:rFonts w:ascii="Arial" w:eastAsia="Arial" w:hAnsi="Arial" w:cs="Arial"/>
+                <w:sz w:val="16"/>
+                <w:szCs w:val="16"/>
+                <w:lang w:val="en-US"/>
+              </w:rPr>
+            </w:pPr>
+            <w:r>
+              <w:rPr>
+                <w:rFonts w:ascii="Arial" w:eastAsia="Arial" w:hAnsi="Arial" w:cs="Arial"/>
+                <w:sz w:val="16"/>
+                <w:szCs w:val="16"/>
+                <w:lang w:val="en-US"/>
+              </w:rPr>
+              <w:t>R4: must be able to register premium users</w:t>
+            </w:r>
+          </w:p>
+          <w:p>
+            <w:pPr>
+              <w:widowControl w:val="0"/>
+              <w:spacing w:before="240" w:after="0" w:line="276" w:lineRule="auto"/>
+              <w:rPr>
+                <w:rFonts w:ascii="Arial" w:eastAsia="Arial" w:hAnsi="Arial" w:cs="Arial"/>
+                <w:sz w:val="16"/>
+                <w:szCs w:val="16"/>
+                <w:lang w:val="en-US"/>
+              </w:rPr>
+            </w:pPr>
+            <w:r>
+              <w:rPr>
+                <w:rFonts w:ascii="Arial" w:eastAsia="Arial" w:hAnsi="Arial" w:cs="Arial"/>
+                <w:sz w:val="16"/>
+                <w:szCs w:val="16"/>
+                <w:lang w:val="en-US"/>
+              </w:rPr>
+              <w:t>R5: it must be possible to register songs</w:t>
+            </w:r>
+          </w:p>
+          <w:p>
+            <w:pPr>
+              <w:widowControl w:val="0"/>
+              <w:spacing w:before="240" w:after="0" w:line="276" w:lineRule="auto"/>
+              <w:rPr>
+                <w:rFonts w:ascii="Arial" w:eastAsia="Arial" w:hAnsi="Arial" w:cs="Arial"/>
+                <w:sz w:val="16"/>
+                <w:szCs w:val="16"/>
+                <w:lang w:val="en-US"/>
+              </w:rPr>
+            </w:pPr>
+            <w:r>
+              <w:rPr>
+                <w:rFonts w:ascii="Arial" w:eastAsia="Arial" w:hAnsi="Arial" w:cs="Arial"/>
+                <w:sz w:val="16"/>
+                <w:szCs w:val="16"/>
+                <w:lang w:val="en-US"/>
+              </w:rPr>
+              <w:t>R6: must be able to register podcasts</w:t>
+            </w:r>
+          </w:p>
+          <w:p>
+            <w:pPr>
+              <w:widowControl w:val="0"/>
+              <w:spacing w:before="240" w:after="0" w:line="276" w:lineRule="auto"/>
+              <w:rPr>
+                <w:rFonts w:ascii="Arial" w:eastAsia="Arial" w:hAnsi="Arial" w:cs="Arial"/>
+                <w:sz w:val="16"/>
+                <w:szCs w:val="16"/>
+                <w:lang w:val="en-US"/>
+              </w:rPr>
+            </w:pPr>
+            <w:r>
+              <w:rPr>
+                <w:rFonts w:ascii="Arial" w:eastAsia="Arial" w:hAnsi="Arial" w:cs="Arial"/>
+                <w:sz w:val="16"/>
+                <w:szCs w:val="16"/>
+                <w:lang w:val="en-US"/>
+              </w:rPr>
+              <w:t>R7: it must be possible to buy songs</w:t>
+            </w:r>
+          </w:p>
+          <w:p>
+            <w:pPr>
+              <w:widowControl w:val="0"/>
+              <w:spacing w:before="240" w:after="0" w:line="276" w:lineRule="auto"/>
+              <w:rPr>
+                <w:rFonts w:ascii="Arial" w:eastAsia="Arial" w:hAnsi="Arial" w:cs="Arial"/>
+                <w:sz w:val="16"/>
+                <w:szCs w:val="16"/>
+                <w:lang w:val="en-US"/>
+              </w:rPr>
+            </w:pPr>
+            <w:r>
+              <w:rPr>
+                <w:rFonts w:ascii="Arial" w:eastAsia="Arial" w:hAnsi="Arial" w:cs="Arial"/>
+                <w:sz w:val="16"/>
+                <w:szCs w:val="16"/>
+                <w:lang w:val="en-US"/>
+              </w:rPr>
+              <w:t>R8: must be able to create playlist</w:t>
+            </w:r>
+          </w:p>
+          <w:p>
+            <w:pPr>
+              <w:widowControl w:val="0"/>
+              <w:spacing w:before="240" w:after="0" w:line="276" w:lineRule="auto"/>
+              <w:rPr>
+                <w:rFonts w:ascii="Arial" w:eastAsia="Arial" w:hAnsi="Arial" w:cs="Arial"/>
+                <w:sz w:val="16"/>
+                <w:szCs w:val="16"/>
+                <w:lang w:val="en-US"/>
+              </w:rPr>
+            </w:pPr>
+            <w:r>
+              <w:rPr>
+                <w:rFonts w:ascii="Arial" w:eastAsia="Arial" w:hAnsi="Arial" w:cs="Arial"/>
+                <w:sz w:val="16"/>
+                <w:szCs w:val="16"/>
+                <w:lang w:val="en-US"/>
+              </w:rPr>
+              <w:t xml:space="preserve">R9: must be able to edit </w:t>
+            </w:r>
+            <w:proofErr w:type="spellStart"/>
+            <w:r>
+              <w:rPr>
+                <w:rFonts w:ascii="Arial" w:eastAsia="Arial" w:hAnsi="Arial" w:cs="Arial"/>
+                <w:sz w:val="16"/>
+                <w:szCs w:val="16"/>
+                <w:lang w:val="en-US"/>
+              </w:rPr>
+              <w:t>playlits</w:t>
+            </w:r>
+            <w:proofErr w:type="spellEnd"/>
+          </w:p>
+          <w:p>
+            <w:pPr>
+              <w:widowControl w:val="0"/>
+              <w:spacing w:before="240" w:after="0" w:line="276" w:lineRule="auto"/>
+              <w:rPr>
+                <w:rFonts w:ascii="Arial" w:eastAsia="Arial" w:hAnsi="Arial" w:cs="Arial"/>
+                <w:sz w:val="16"/>
+                <w:szCs w:val="16"/>
+                <w:lang w:val="en-US"/>
+              </w:rPr>
+            </w:pPr>
+            <w:r>
+              <w:rPr>
+                <w:rFonts w:ascii="Arial" w:eastAsia="Arial" w:hAnsi="Arial" w:cs="Arial"/>
+                <w:sz w:val="16"/>
+                <w:szCs w:val="16"/>
+                <w:lang w:val="en-US"/>
+              </w:rPr>
+              <w:t>R10: must be able to share by code</w:t>
+            </w:r>
+          </w:p>
+          <w:p>
+            <w:pPr>
+              <w:widowControl w:val="0"/>
+              <w:spacing w:before="240" w:after="0" w:line="276" w:lineRule="auto"/>
+              <w:rPr>
+                <w:rFonts w:ascii="Arial" w:eastAsia="Arial" w:hAnsi="Arial" w:cs="Arial"/>
+                <w:sz w:val="16"/>
+                <w:szCs w:val="16"/>
+                <w:lang w:val="en-US"/>
+              </w:rPr>
+            </w:pPr>
+            <w:r>
+              <w:rPr>
+                <w:rFonts w:ascii="Arial" w:eastAsia="Arial" w:hAnsi="Arial" w:cs="Arial"/>
+                <w:sz w:val="16"/>
+                <w:szCs w:val="16"/>
+                <w:lang w:val="en-US"/>
+              </w:rPr>
+              <w:t xml:space="preserve">R10: report the accumulated total for podcast, </w:t>
             </w:r>
             <w:proofErr w:type="gramStart"/>
             <w:r>
               <w:rPr>
                 <w:rFonts w:ascii="Arial" w:eastAsia="Arial" w:hAnsi="Arial" w:cs="Arial"/>
-              </w:rPr>
-              <w:t>1</w:t>
-            </w:r>
+                <w:sz w:val="16"/>
+                <w:szCs w:val="16"/>
+                <w:lang w:val="en-US"/>
+              </w:rPr>
+              <w:t>audio</w:t>
+            </w:r>
+            <w:proofErr w:type="gramEnd"/>
             <w:r>
               <w:rPr>
                 <w:rFonts w:ascii="Arial" w:eastAsia="Arial" w:hAnsi="Arial" w:cs="Arial"/>
-              </w:rPr>
-              <w:t>4</w:t>
-            </w:r>
-            <w:r>
+                <w:sz w:val="16"/>
+                <w:szCs w:val="16"/>
+                <w:lang w:val="en-US"/>
+              </w:rPr>
+              <w:t xml:space="preserve"> and song</w:t>
+            </w:r>
+          </w:p>
+          <w:p>
+            <w:pPr>
+              <w:widowControl w:val="0"/>
+              <w:spacing w:before="240" w:after="0" w:line="276" w:lineRule="auto"/>
               <w:rPr>
                 <w:rFonts w:ascii="Arial" w:eastAsia="Arial" w:hAnsi="Arial" w:cs="Arial"/>
-              </w:rPr>
-              <w:t>:informar</w:t>
-            </w:r>
+                <w:sz w:val="16"/>
+                <w:szCs w:val="16"/>
+                <w:lang w:val="en-US"/>
+              </w:rPr>
+            </w:pPr>
+            <w:r>
+              <w:rPr>
+                <w:rFonts w:ascii="Arial" w:eastAsia="Arial" w:hAnsi="Arial" w:cs="Arial"/>
+                <w:sz w:val="16"/>
+                <w:szCs w:val="16"/>
+                <w:lang w:val="en-US"/>
+              </w:rPr>
+              <w:t>R11: report the genre of the most listened song in the whole platform and its number of plays</w:t>
+            </w:r>
+          </w:p>
+          <w:p>
+            <w:pPr>
+              <w:widowControl w:val="0"/>
+              <w:spacing w:before="240" w:after="0" w:line="276" w:lineRule="auto"/>
+              <w:rPr>
+                <w:rFonts w:ascii="Arial" w:eastAsia="Arial" w:hAnsi="Arial" w:cs="Arial"/>
+                <w:sz w:val="16"/>
+                <w:szCs w:val="16"/>
+                <w:lang w:val="en-US"/>
+              </w:rPr>
+            </w:pPr>
+            <w:r>
+              <w:rPr>
+                <w:rFonts w:ascii="Arial" w:eastAsia="Arial" w:hAnsi="Arial" w:cs="Arial"/>
+                <w:sz w:val="16"/>
+                <w:szCs w:val="16"/>
+                <w:lang w:val="en-US"/>
+              </w:rPr>
+              <w:t>R12: report the category of a podcast most listened to on the entire platform and the number of reproductions</w:t>
+            </w:r>
+          </w:p>
+          <w:p>
+            <w:pPr>
+              <w:widowControl w:val="0"/>
+              <w:spacing w:before="240" w:after="0" w:line="276" w:lineRule="auto"/>
+              <w:rPr>
+                <w:rFonts w:ascii="Arial" w:eastAsia="Arial" w:hAnsi="Arial" w:cs="Arial"/>
+                <w:sz w:val="16"/>
+                <w:szCs w:val="16"/>
+                <w:lang w:val="en-US"/>
+              </w:rPr>
+            </w:pPr>
+            <w:r>
+              <w:rPr>
+                <w:rFonts w:ascii="Arial" w:eastAsia="Arial" w:hAnsi="Arial" w:cs="Arial"/>
+                <w:sz w:val="16"/>
+                <w:szCs w:val="16"/>
+                <w:lang w:val="en-US"/>
+              </w:rPr>
+              <w:t>R13: report the top 5 artists and content creators on the platform, with name and number of plays</w:t>
+            </w:r>
+          </w:p>
+          <w:p>
+            <w:pPr>
+              <w:widowControl w:val="0"/>
+              <w:spacing w:before="240" w:after="0" w:line="276" w:lineRule="auto"/>
+              <w:rPr>
+                <w:rFonts w:ascii="Arial" w:eastAsia="Arial" w:hAnsi="Arial" w:cs="Arial"/>
+                <w:sz w:val="16"/>
+                <w:szCs w:val="16"/>
+                <w:lang w:val="en-US"/>
+              </w:rPr>
+            </w:pPr>
+            <w:r>
+              <w:rPr>
+                <w:rFonts w:ascii="Arial" w:eastAsia="Arial" w:hAnsi="Arial" w:cs="Arial"/>
+                <w:sz w:val="16"/>
+                <w:szCs w:val="16"/>
+                <w:lang w:val="en-US"/>
+              </w:rPr>
+              <w:t xml:space="preserve">R14: report the top 10 songs and podcasts with the name, genre or category and their total number of plays </w:t>
+            </w:r>
+          </w:p>
+          <w:p>
+            <w:pPr>
+              <w:widowControl w:val="0"/>
+              <w:spacing w:before="240" w:after="0" w:line="276" w:lineRule="auto"/>
+              <w:rPr>
+                <w:rFonts w:ascii="Arial" w:eastAsia="Arial" w:hAnsi="Arial" w:cs="Arial"/>
+                <w:sz w:val="16"/>
+                <w:szCs w:val="16"/>
+                <w:lang w:val="en-US"/>
+              </w:rPr>
+            </w:pPr>
+            <w:r>
+              <w:rPr>
+                <w:rFonts w:ascii="Arial" w:eastAsia="Arial" w:hAnsi="Arial" w:cs="Arial"/>
+                <w:sz w:val="16"/>
+                <w:szCs w:val="16"/>
+                <w:lang w:val="en-US"/>
+              </w:rPr>
+              <w:t>R15: report the number of songs sold for each genre and the total value of sales</w:t>
+            </w:r>
+          </w:p>
+          <w:p>
+            <w:pPr>
+              <w:widowControl w:val="0"/>
+              <w:spacing w:before="240" w:after="0" w:line="276" w:lineRule="auto"/>
+              <w:rPr>
+                <w:rFonts w:ascii="Arial" w:eastAsia="Arial" w:hAnsi="Arial" w:cs="Arial"/>
+                <w:sz w:val="16"/>
+                <w:szCs w:val="16"/>
+                <w:lang w:val="en-US"/>
+              </w:rPr>
+            </w:pPr>
+            <w:r>
+              <w:rPr>
+                <w:rFonts w:ascii="Arial" w:eastAsia="Arial" w:hAnsi="Arial" w:cs="Arial"/>
+                <w:sz w:val="16"/>
+                <w:szCs w:val="16"/>
+                <w:lang w:val="en-US"/>
+              </w:rPr>
+              <w:t xml:space="preserve">R16: report the total number of sales and its total value for the </w:t>
+            </w:r>
+            <w:proofErr w:type="spellStart"/>
+            <w:proofErr w:type="gramStart"/>
+            <w:r>
+              <w:rPr>
+                <w:rFonts w:ascii="Arial" w:eastAsia="Arial" w:hAnsi="Arial" w:cs="Arial"/>
+                <w:sz w:val="16"/>
+                <w:szCs w:val="16"/>
+                <w:lang w:val="en-US"/>
+              </w:rPr>
+              <w:t>best selling</w:t>
+            </w:r>
+            <w:proofErr w:type="spellEnd"/>
             <w:proofErr w:type="gramEnd"/>
             <w:r>
               <w:rPr>
                 <w:rFonts w:ascii="Arial" w:eastAsia="Arial" w:hAnsi="Arial" w:cs="Arial"/>
-              </w:rPr>
-              <w:t xml:space="preserve"> el </w:t>
-            </w:r>
-            <w:proofErr w:type="spellStart"/>
-            <w:r>
+                <w:sz w:val="16"/>
+                <w:szCs w:val="16"/>
+                <w:lang w:val="en-US"/>
+              </w:rPr>
+              <w:t xml:space="preserve"> song of the platform</w:t>
+            </w:r>
+          </w:p>
+          <w:p>
+            <w:pPr>
+              <w:widowControl w:val="0"/>
+              <w:spacing w:before="240" w:after="0" w:line="276" w:lineRule="auto"/>
               <w:rPr>
                 <w:rFonts w:ascii="Arial" w:eastAsia="Arial" w:hAnsi="Arial" w:cs="Arial"/>
-              </w:rPr>
-              <w:t>numero</w:t>
-            </w:r>
-            <w:proofErr w:type="spellEnd"/>
-            <w:r>
+                <w:sz w:val="16"/>
+                <w:szCs w:val="16"/>
+                <w:lang w:val="en-US"/>
+              </w:rPr>
+            </w:pPr>
+          </w:p>
+          <w:p>
+            <w:pPr>
+              <w:widowControl w:val="0"/>
+              <w:spacing w:before="240" w:after="0" w:line="276" w:lineRule="auto"/>
               <w:rPr>
                 <w:rFonts w:ascii="Arial" w:eastAsia="Arial" w:hAnsi="Arial" w:cs="Arial"/>
-              </w:rPr>
-              <w:t xml:space="preserve"> total de ventas y su valor total para la canción </w:t>
-            </w:r>
-            <w:proofErr w:type="spellStart"/>
-            <w:r>
+                <w:sz w:val="16"/>
+                <w:szCs w:val="16"/>
+                <w:lang w:val="en-US"/>
+              </w:rPr>
+            </w:pPr>
+          </w:p>
+          <w:p>
+            <w:pPr>
+              <w:widowControl w:val="0"/>
+              <w:spacing w:before="240" w:after="0" w:line="276" w:lineRule="auto"/>
               <w:rPr>
                 <w:rFonts w:ascii="Arial" w:eastAsia="Arial" w:hAnsi="Arial" w:cs="Arial"/>
-              </w:rPr>
-              <w:t>mas</w:t>
-            </w:r>
-            <w:proofErr w:type="spellEnd"/>
-            <w:r>
-              <w:rPr>
-                <w:rFonts w:ascii="Arial" w:eastAsia="Arial" w:hAnsi="Arial" w:cs="Arial"/>
-              </w:rPr>
-              <w:t xml:space="preserve"> vendida de la plataforma</w:t>
-            </w:r>
+                <w:sz w:val="16"/>
+                <w:szCs w:val="16"/>
+                <w:lang w:val="en-US"/>
+              </w:rPr>
+            </w:pPr>
           </w:p>
         </w:tc>
       </w:tr>
@@ -947,6 +745,7 @@
                 <w:sz w:val="16"/>
                 <w:szCs w:val="16"/>
               </w:rPr>
+              <w:lastRenderedPageBreak/>
               <w:t>CONTEXTO DEL PROBLEMA</w:t>
             </w:r>
           </w:p>
@@ -973,20 +772,15 @@
               <w:spacing w:after="0" w:line="276" w:lineRule="auto"/>
               <w:rPr>
                 <w:rFonts w:ascii="Arial" w:eastAsia="Arial" w:hAnsi="Arial" w:cs="Arial"/>
+                <w:lang w:val="en-US"/>
               </w:rPr>
             </w:pPr>
             <w:r>
               <w:rPr>
                 <w:rFonts w:ascii="Arial" w:eastAsia="Arial" w:hAnsi="Arial" w:cs="Arial"/>
-              </w:rPr>
-              <w:t xml:space="preserve">Una empresa de música nos solicita hacer un programa con distintas </w:t>
-            </w:r>
-            <w:r>
-              <w:rPr>
-                <w:rFonts w:ascii="Arial" w:eastAsia="Arial" w:hAnsi="Arial" w:cs="Arial"/>
-              </w:rPr>
-              <w:lastRenderedPageBreak/>
-              <w:t xml:space="preserve">funcionalidades que permita seguir expandiéndose a futuro </w:t>
+                <w:lang w:val="en-US"/>
+              </w:rPr>
+              <w:t>A music company asked us to develop a program with different functionalities that will allow them to continue expanding in the future.</w:t>
             </w:r>
           </w:p>
         </w:tc>
@@ -1027,7 +821,6 @@
                 <w:sz w:val="16"/>
                 <w:szCs w:val="16"/>
               </w:rPr>
-              <w:lastRenderedPageBreak/>
               <w:t>REQUERIMIENTOS NO FUNCIONALES</w:t>
             </w:r>
           </w:p>
@@ -1168,7 +961,15 @@
           </w:tcPr>
           <w:p>
             <w:r>
-              <w:t xml:space="preserve">R1: registrar artista </w:t>
+              <w:t xml:space="preserve">R1: </w:t>
+            </w:r>
+            <w:proofErr w:type="spellStart"/>
+            <w:r>
+              <w:t>register</w:t>
+            </w:r>
+            <w:proofErr w:type="spellEnd"/>
+            <w:r>
+              <w:t xml:space="preserve"> artista </w:t>
             </w:r>
           </w:p>
         </w:tc>
@@ -1196,16 +997,30 @@
             <w:vAlign w:val="center"/>
           </w:tcPr>
           <w:p>
-            <w:r>
-              <w:t xml:space="preserve">Los usuarios productores pueden ser artistas de los cuales es necesario registrar su nombre, fecha de vinculación y una </w:t>
+            <w:pPr>
+              <w:rPr>
+                <w:lang w:val="en-US"/>
+              </w:rPr>
+            </w:pPr>
+            <w:r>
+              <w:rPr>
+                <w:lang w:val="en-US"/>
+              </w:rPr>
+              <w:t xml:space="preserve">The producing users can be artists whose name, date of linking and a </w:t>
             </w:r>
             <w:proofErr w:type="spellStart"/>
             <w:r>
+              <w:rPr>
+                <w:lang w:val="en-US"/>
+              </w:rPr>
               <w:t>url</w:t>
             </w:r>
             <w:proofErr w:type="spellEnd"/>
             <w:r>
-              <w:t xml:space="preserve"> con su imagen distintiva, de deberá conocer el acumulado de reproducciones y el total de tiempo reproducido por los usuarios consumidores  </w:t>
+              <w:rPr>
+                <w:lang w:val="en-US"/>
+              </w:rPr>
+              <w:t xml:space="preserve"> with their distinctive image must be registered, and the accumulated number of reproductions and the total time reproduced by the consuming users must be known.  </w:t>
             </w:r>
           </w:p>
         </w:tc>
@@ -1330,8 +1145,16 @@
             <w:vAlign w:val="center"/>
           </w:tcPr>
           <w:p>
-            <w:r>
-              <w:t>Nada de números ni caracteres especiales, min 5 letras</w:t>
+            <w:pPr>
+              <w:rPr>
+                <w:lang w:val="en-US"/>
+              </w:rPr>
+            </w:pPr>
+            <w:r>
+              <w:rPr>
+                <w:lang w:val="en-US"/>
+              </w:rPr>
+              <w:t>No numbers or special characters, min 5 letters</w:t>
             </w:r>
           </w:p>
         </w:tc>
@@ -1358,6 +1181,9 @@
                 <w:between w:val="nil"/>
               </w:pBdr>
               <w:spacing w:line="276" w:lineRule="auto"/>
+              <w:rPr>
+                <w:lang w:val="en-US"/>
+              </w:rPr>
             </w:pPr>
           </w:p>
         </w:tc>
@@ -1389,8 +1215,16 @@
             <w:vAlign w:val="center"/>
           </w:tcPr>
           <w:p>
-            <w:r>
-              <w:t>No fechas extemporáneas a la actualidad</w:t>
+            <w:pPr>
+              <w:rPr>
+                <w:lang w:val="en-US"/>
+              </w:rPr>
+            </w:pPr>
+            <w:r>
+              <w:rPr>
+                <w:lang w:val="en-US"/>
+              </w:rPr>
+              <w:t>No dates out of date</w:t>
             </w:r>
           </w:p>
         </w:tc>
@@ -1417,6 +1251,9 @@
                 <w:between w:val="nil"/>
               </w:pBdr>
               <w:spacing w:line="276" w:lineRule="auto"/>
+              <w:rPr>
+                <w:lang w:val="en-US"/>
+              </w:rPr>
             </w:pPr>
           </w:p>
         </w:tc>
@@ -1455,12 +1292,25 @@
             <w:vAlign w:val="center"/>
           </w:tcPr>
           <w:p>
-            <w:r>
-              <w:t xml:space="preserve">Imagen en formato </w:t>
-            </w:r>
             <w:proofErr w:type="spellStart"/>
             <w:r>
+              <w:t>Image</w:t>
+            </w:r>
+            <w:proofErr w:type="spellEnd"/>
+            <w:r>
+              <w:t xml:space="preserve"> in </w:t>
+            </w:r>
+            <w:proofErr w:type="spellStart"/>
+            <w:r>
               <w:t>jpg</w:t>
+            </w:r>
+            <w:proofErr w:type="spellEnd"/>
+            <w:r>
+              <w:t xml:space="preserve"> </w:t>
+            </w:r>
+            <w:proofErr w:type="spellStart"/>
+            <w:r>
+              <w:t>format</w:t>
             </w:r>
             <w:proofErr w:type="spellEnd"/>
           </w:p>
@@ -1583,8 +1433,30 @@
             <w:vAlign w:val="center"/>
           </w:tcPr>
           <w:p>
-            <w:r>
-              <w:t xml:space="preserve">El sistema deberá de registrar cada uno de los campos requeridos para poder hacer el registro del artista </w:t>
+            <w:pPr>
+              <w:rPr>
+                <w:lang w:val="en-US"/>
+              </w:rPr>
+            </w:pPr>
+            <w:r>
+              <w:rPr>
+                <w:lang w:val="en-US"/>
+              </w:rPr>
+              <w:t xml:space="preserve">The system must register each of the required fields </w:t>
+            </w:r>
+            <w:proofErr w:type="gramStart"/>
+            <w:r>
+              <w:rPr>
+                <w:lang w:val="en-US"/>
+              </w:rPr>
+              <w:t>in order to</w:t>
+            </w:r>
+            <w:proofErr w:type="gramEnd"/>
+            <w:r>
+              <w:rPr>
+                <w:lang w:val="en-US"/>
+              </w:rPr>
+              <w:t xml:space="preserve"> register the artist.</w:t>
             </w:r>
           </w:p>
         </w:tc>
@@ -1612,8 +1484,16 @@
             <w:vAlign w:val="center"/>
           </w:tcPr>
           <w:p>
-            <w:r>
-              <w:t xml:space="preserve">Mensaje el registro exitoso del artista, el total de tiempo reproducido por los consumidores y su acumulado de reproducciones en total </w:t>
+            <w:pPr>
+              <w:rPr>
+                <w:lang w:val="en-US"/>
+              </w:rPr>
+            </w:pPr>
+            <w:r>
+              <w:rPr>
+                <w:lang w:val="en-US"/>
+              </w:rPr>
+              <w:t>Message the artist's hit record, the total time played by consumers and their cumulative total plays</w:t>
             </w:r>
           </w:p>
         </w:tc>
@@ -1737,8 +1617,16 @@
             <w:vAlign w:val="center"/>
           </w:tcPr>
           <w:p>
-            <w:r>
-              <w:t>Los datos de registro son correctos</w:t>
+            <w:pPr>
+              <w:rPr>
+                <w:lang w:val="en-US"/>
+              </w:rPr>
+            </w:pPr>
+            <w:r>
+              <w:rPr>
+                <w:lang w:val="en-US"/>
+              </w:rPr>
+              <w:t>The registration data is correct</w:t>
             </w:r>
           </w:p>
         </w:tc>
@@ -1764,6 +1652,9 @@
                 <w:right w:val="nil"/>
                 <w:between w:val="nil"/>
               </w:pBdr>
+              <w:rPr>
+                <w:lang w:val="en-US"/>
+              </w:rPr>
             </w:pPr>
           </w:p>
         </w:tc>
@@ -1802,8 +1693,16 @@
             <w:vAlign w:val="center"/>
           </w:tcPr>
           <w:p>
-            <w:r>
-              <w:t>Los datos de registro son correctos</w:t>
+            <w:pPr>
+              <w:rPr>
+                <w:lang w:val="en-US"/>
+              </w:rPr>
+            </w:pPr>
+            <w:r>
+              <w:rPr>
+                <w:lang w:val="en-US"/>
+              </w:rPr>
+              <w:t>The registration data is correct</w:t>
             </w:r>
           </w:p>
         </w:tc>
@@ -1829,6 +1728,9 @@
                 <w:right w:val="nil"/>
                 <w:between w:val="nil"/>
               </w:pBdr>
+              <w:rPr>
+                <w:lang w:val="en-US"/>
+              </w:rPr>
             </w:pPr>
           </w:p>
         </w:tc>
@@ -1864,8 +1766,16 @@
             <w:vAlign w:val="center"/>
           </w:tcPr>
           <w:p>
-            <w:r>
-              <w:t>Los datos de registro son correctos</w:t>
+            <w:pPr>
+              <w:rPr>
+                <w:lang w:val="en-US"/>
+              </w:rPr>
+            </w:pPr>
+            <w:r>
+              <w:rPr>
+                <w:lang w:val="en-US"/>
+              </w:rPr>
+              <w:t>The registration data is correct</w:t>
             </w:r>
           </w:p>
         </w:tc>
@@ -1891,29 +1801,50 @@
                 <w:right w:val="nil"/>
                 <w:between w:val="nil"/>
               </w:pBdr>
-            </w:pPr>
-          </w:p>
-        </w:tc>
-        <w:tc>
-          <w:tcPr>
-            <w:tcW w:w="2271" w:type="dxa"/>
-            <w:vAlign w:val="center"/>
-          </w:tcPr>
-          <w:p/>
-        </w:tc>
-        <w:tc>
-          <w:tcPr>
-            <w:tcW w:w="2271" w:type="dxa"/>
-            <w:vAlign w:val="center"/>
-          </w:tcPr>
-          <w:p/>
-        </w:tc>
-        <w:tc>
-          <w:tcPr>
-            <w:tcW w:w="2271" w:type="dxa"/>
-            <w:vAlign w:val="center"/>
-          </w:tcPr>
-          <w:p/>
+              <w:rPr>
+                <w:lang w:val="en-US"/>
+              </w:rPr>
+            </w:pPr>
+          </w:p>
+        </w:tc>
+        <w:tc>
+          <w:tcPr>
+            <w:tcW w:w="2271" w:type="dxa"/>
+            <w:vAlign w:val="center"/>
+          </w:tcPr>
+          <w:p>
+            <w:pPr>
+              <w:rPr>
+                <w:lang w:val="en-US"/>
+              </w:rPr>
+            </w:pPr>
+          </w:p>
+        </w:tc>
+        <w:tc>
+          <w:tcPr>
+            <w:tcW w:w="2271" w:type="dxa"/>
+            <w:vAlign w:val="center"/>
+          </w:tcPr>
+          <w:p>
+            <w:pPr>
+              <w:rPr>
+                <w:lang w:val="en-US"/>
+              </w:rPr>
+            </w:pPr>
+          </w:p>
+        </w:tc>
+        <w:tc>
+          <w:tcPr>
+            <w:tcW w:w="2271" w:type="dxa"/>
+            <w:vAlign w:val="center"/>
+          </w:tcPr>
+          <w:p>
+            <w:pPr>
+              <w:rPr>
+                <w:lang w:val="en-US"/>
+              </w:rPr>
+            </w:pPr>
+          </w:p>
         </w:tc>
       </w:tr>
       <w:tr>
@@ -1937,33 +1868,60 @@
                 <w:right w:val="nil"/>
                 <w:between w:val="nil"/>
               </w:pBdr>
-            </w:pPr>
-          </w:p>
-        </w:tc>
-        <w:tc>
-          <w:tcPr>
-            <w:tcW w:w="2271" w:type="dxa"/>
-            <w:vAlign w:val="center"/>
-          </w:tcPr>
-          <w:p/>
-        </w:tc>
-        <w:tc>
-          <w:tcPr>
-            <w:tcW w:w="2271" w:type="dxa"/>
-            <w:vAlign w:val="center"/>
-          </w:tcPr>
-          <w:p/>
-        </w:tc>
-        <w:tc>
-          <w:tcPr>
-            <w:tcW w:w="2271" w:type="dxa"/>
-            <w:vAlign w:val="center"/>
-          </w:tcPr>
-          <w:p/>
+              <w:rPr>
+                <w:lang w:val="en-US"/>
+              </w:rPr>
+            </w:pPr>
+          </w:p>
+        </w:tc>
+        <w:tc>
+          <w:tcPr>
+            <w:tcW w:w="2271" w:type="dxa"/>
+            <w:vAlign w:val="center"/>
+          </w:tcPr>
+          <w:p>
+            <w:pPr>
+              <w:rPr>
+                <w:lang w:val="en-US"/>
+              </w:rPr>
+            </w:pPr>
+          </w:p>
+        </w:tc>
+        <w:tc>
+          <w:tcPr>
+            <w:tcW w:w="2271" w:type="dxa"/>
+            <w:vAlign w:val="center"/>
+          </w:tcPr>
+          <w:p>
+            <w:pPr>
+              <w:rPr>
+                <w:lang w:val="en-US"/>
+              </w:rPr>
+            </w:pPr>
+          </w:p>
+        </w:tc>
+        <w:tc>
+          <w:tcPr>
+            <w:tcW w:w="2271" w:type="dxa"/>
+            <w:vAlign w:val="center"/>
+          </w:tcPr>
+          <w:p>
+            <w:pPr>
+              <w:rPr>
+                <w:lang w:val="en-US"/>
+              </w:rPr>
+            </w:pPr>
+          </w:p>
         </w:tc>
       </w:tr>
     </w:tbl>
-    <w:p/>
+    <w:p>
+      <w:pPr>
+        <w:rPr>
+          <w:lang w:val="en-US"/>
+        </w:rPr>
+      </w:pPr>
+    </w:p>
     <w:p>
       <w:pPr>
         <w:widowControl w:val="0"/>
@@ -1977,6 +1935,7 @@
         <w:spacing w:after="0" w:line="276" w:lineRule="auto"/>
         <w:rPr>
           <w:rFonts w:ascii="Arial" w:eastAsia="Arial" w:hAnsi="Arial" w:cs="Arial"/>
+          <w:lang w:val="en-US"/>
         </w:rPr>
       </w:pPr>
     </w:p>
@@ -2024,7 +1983,34 @@
           </w:tcPr>
           <w:p>
             <w:r>
-              <w:t xml:space="preserve">R2: registrar creadores de contenido </w:t>
+              <w:t xml:space="preserve">R2: </w:t>
+            </w:r>
+            <w:proofErr w:type="spellStart"/>
+            <w:r>
+              <w:t>register</w:t>
+            </w:r>
+            <w:proofErr w:type="spellEnd"/>
+            <w:r>
+              <w:t xml:space="preserve"> </w:t>
+            </w:r>
+            <w:proofErr w:type="spellStart"/>
+            <w:r>
+              <w:t>creat</w:t>
+            </w:r>
+            <w:r>
+              <w:t>or</w:t>
+            </w:r>
+            <w:proofErr w:type="spellEnd"/>
+            <w:r>
+              <w:t xml:space="preserve"> </w:t>
+            </w:r>
+            <w:proofErr w:type="spellStart"/>
+            <w:r>
+              <w:t>content</w:t>
+            </w:r>
+            <w:proofErr w:type="spellEnd"/>
+            <w:r>
+              <w:t xml:space="preserve"> </w:t>
             </w:r>
           </w:p>
         </w:tc>
@@ -2052,16 +2038,30 @@
             <w:vAlign w:val="center"/>
           </w:tcPr>
           <w:p>
-            <w:r>
-              <w:t xml:space="preserve">El sistema deberá permitir registrar creadores de contenido con los siguientes datos:  Nombre, fecha de vinculación, </w:t>
+            <w:pPr>
+              <w:rPr>
+                <w:lang w:val="en-US"/>
+              </w:rPr>
+            </w:pPr>
+            <w:r>
+              <w:rPr>
+                <w:lang w:val="en-US"/>
+              </w:rPr>
+              <w:t xml:space="preserve">The system shall allow the registration of content creators with the following data: Name, date of linking, </w:t>
             </w:r>
             <w:proofErr w:type="spellStart"/>
             <w:r>
+              <w:rPr>
+                <w:lang w:val="en-US"/>
+              </w:rPr>
               <w:t>url</w:t>
             </w:r>
             <w:proofErr w:type="spellEnd"/>
             <w:r>
-              <w:t xml:space="preserve"> de imagen representativa y se deberá poder conocer el total de horas acumuladas por los usuarios y el numero total de reproducciones </w:t>
+              <w:rPr>
+                <w:lang w:val="en-US"/>
+              </w:rPr>
+              <w:t xml:space="preserve"> of representative image and it shall be possible to know the total hours accumulated by users and the total number of reproductions.</w:t>
             </w:r>
           </w:p>
         </w:tc>
@@ -2186,8 +2186,16 @@
             <w:vAlign w:val="center"/>
           </w:tcPr>
           <w:p>
-            <w:r>
-              <w:t>Nada de números ni caracteres especiales, min 5 letras</w:t>
+            <w:pPr>
+              <w:rPr>
+                <w:lang w:val="en-US"/>
+              </w:rPr>
+            </w:pPr>
+            <w:r>
+              <w:rPr>
+                <w:lang w:val="en-US"/>
+              </w:rPr>
+              <w:t>No numbers or special characters, min 5 letters</w:t>
             </w:r>
           </w:p>
         </w:tc>
@@ -2214,6 +2222,9 @@
                 <w:between w:val="nil"/>
               </w:pBdr>
               <w:spacing w:line="276" w:lineRule="auto"/>
+              <w:rPr>
+                <w:lang w:val="en-US"/>
+              </w:rPr>
             </w:pPr>
           </w:p>
         </w:tc>
@@ -2245,8 +2256,16 @@
             <w:vAlign w:val="center"/>
           </w:tcPr>
           <w:p>
-            <w:r>
-              <w:t>No fechas extemporáneas a la actualidad</w:t>
+            <w:pPr>
+              <w:rPr>
+                <w:lang w:val="en-US"/>
+              </w:rPr>
+            </w:pPr>
+            <w:r>
+              <w:rPr>
+                <w:lang w:val="en-US"/>
+              </w:rPr>
+              <w:t>No dates out of date</w:t>
             </w:r>
           </w:p>
         </w:tc>
@@ -2273,6 +2292,9 @@
                 <w:between w:val="nil"/>
               </w:pBdr>
               <w:spacing w:line="276" w:lineRule="auto"/>
+              <w:rPr>
+                <w:lang w:val="en-US"/>
+              </w:rPr>
             </w:pPr>
           </w:p>
         </w:tc>
@@ -2311,12 +2333,25 @@
             <w:vAlign w:val="center"/>
           </w:tcPr>
           <w:p>
-            <w:r>
-              <w:t xml:space="preserve">Imagen en formato </w:t>
-            </w:r>
             <w:proofErr w:type="spellStart"/>
             <w:r>
+              <w:t>Image</w:t>
+            </w:r>
+            <w:proofErr w:type="spellEnd"/>
+            <w:r>
+              <w:t xml:space="preserve"> in </w:t>
+            </w:r>
+            <w:proofErr w:type="spellStart"/>
+            <w:r>
               <w:t>jpg</w:t>
+            </w:r>
+            <w:proofErr w:type="spellEnd"/>
+            <w:r>
+              <w:t xml:space="preserve"> </w:t>
+            </w:r>
+            <w:proofErr w:type="spellStart"/>
+            <w:r>
+              <w:t>format</w:t>
             </w:r>
             <w:proofErr w:type="spellEnd"/>
           </w:p>
@@ -2439,8 +2474,30 @@
             <w:vAlign w:val="center"/>
           </w:tcPr>
           <w:p>
-            <w:r>
-              <w:t xml:space="preserve">El sistema deberá de registrar cada uno de los campos requeridos para poder hacer el registro del artista </w:t>
+            <w:pPr>
+              <w:rPr>
+                <w:lang w:val="en-US"/>
+              </w:rPr>
+            </w:pPr>
+            <w:r>
+              <w:rPr>
+                <w:lang w:val="en-US"/>
+              </w:rPr>
+              <w:t xml:space="preserve">The system must register each of the required fields </w:t>
+            </w:r>
+            <w:proofErr w:type="gramStart"/>
+            <w:r>
+              <w:rPr>
+                <w:lang w:val="en-US"/>
+              </w:rPr>
+              <w:t>in order to</w:t>
+            </w:r>
+            <w:proofErr w:type="gramEnd"/>
+            <w:r>
+              <w:rPr>
+                <w:lang w:val="en-US"/>
+              </w:rPr>
+              <w:t xml:space="preserve"> register the artist.</w:t>
             </w:r>
           </w:p>
         </w:tc>
@@ -2468,8 +2525,16 @@
             <w:vAlign w:val="center"/>
           </w:tcPr>
           <w:p>
-            <w:r>
-              <w:t xml:space="preserve">Mensaje el registro exitoso del artista, el total de tiempo reproducido por los consumidores y su acumulado de reproducciones en total </w:t>
+            <w:pPr>
+              <w:rPr>
+                <w:lang w:val="en-US"/>
+              </w:rPr>
+            </w:pPr>
+            <w:r>
+              <w:rPr>
+                <w:lang w:val="en-US"/>
+              </w:rPr>
+              <w:t>Message the artist's hit record, the total time played by consumers and their cumulative total plays</w:t>
             </w:r>
           </w:p>
         </w:tc>
@@ -2593,8 +2658,16 @@
             <w:vAlign w:val="center"/>
           </w:tcPr>
           <w:p>
-            <w:r>
-              <w:t>Los datos de registro son correctos</w:t>
+            <w:pPr>
+              <w:rPr>
+                <w:lang w:val="en-US"/>
+              </w:rPr>
+            </w:pPr>
+            <w:r>
+              <w:rPr>
+                <w:lang w:val="en-US"/>
+              </w:rPr>
+              <w:t>The registration data is correct</w:t>
             </w:r>
           </w:p>
         </w:tc>
@@ -2620,6 +2693,9 @@
                 <w:right w:val="nil"/>
                 <w:between w:val="nil"/>
               </w:pBdr>
+              <w:rPr>
+                <w:lang w:val="en-US"/>
+              </w:rPr>
             </w:pPr>
           </w:p>
         </w:tc>
@@ -2658,8 +2734,16 @@
             <w:vAlign w:val="center"/>
           </w:tcPr>
           <w:p>
-            <w:r>
-              <w:t>Los datos de registro son correctos</w:t>
+            <w:pPr>
+              <w:rPr>
+                <w:lang w:val="en-US"/>
+              </w:rPr>
+            </w:pPr>
+            <w:r>
+              <w:rPr>
+                <w:lang w:val="en-US"/>
+              </w:rPr>
+              <w:t>The registration data is correct</w:t>
             </w:r>
           </w:p>
         </w:tc>
@@ -2685,6 +2769,9 @@
                 <w:right w:val="nil"/>
                 <w:between w:val="nil"/>
               </w:pBdr>
+              <w:rPr>
+                <w:lang w:val="en-US"/>
+              </w:rPr>
             </w:pPr>
           </w:p>
         </w:tc>
@@ -2720,8 +2807,16 @@
             <w:vAlign w:val="center"/>
           </w:tcPr>
           <w:p>
-            <w:r>
-              <w:t>Los datos de registro son correctos</w:t>
+            <w:pPr>
+              <w:rPr>
+                <w:lang w:val="en-US"/>
+              </w:rPr>
+            </w:pPr>
+            <w:r>
+              <w:rPr>
+                <w:lang w:val="en-US"/>
+              </w:rPr>
+              <w:t>The registration data is correct</w:t>
             </w:r>
           </w:p>
         </w:tc>
@@ -2747,29 +2842,50 @@
                 <w:right w:val="nil"/>
                 <w:between w:val="nil"/>
               </w:pBdr>
-            </w:pPr>
-          </w:p>
-        </w:tc>
-        <w:tc>
-          <w:tcPr>
-            <w:tcW w:w="2271" w:type="dxa"/>
-            <w:vAlign w:val="center"/>
-          </w:tcPr>
-          <w:p/>
-        </w:tc>
-        <w:tc>
-          <w:tcPr>
-            <w:tcW w:w="2271" w:type="dxa"/>
-            <w:vAlign w:val="center"/>
-          </w:tcPr>
-          <w:p/>
-        </w:tc>
-        <w:tc>
-          <w:tcPr>
-            <w:tcW w:w="2271" w:type="dxa"/>
-            <w:vAlign w:val="center"/>
-          </w:tcPr>
-          <w:p/>
+              <w:rPr>
+                <w:lang w:val="en-US"/>
+              </w:rPr>
+            </w:pPr>
+          </w:p>
+        </w:tc>
+        <w:tc>
+          <w:tcPr>
+            <w:tcW w:w="2271" w:type="dxa"/>
+            <w:vAlign w:val="center"/>
+          </w:tcPr>
+          <w:p>
+            <w:pPr>
+              <w:rPr>
+                <w:lang w:val="en-US"/>
+              </w:rPr>
+            </w:pPr>
+          </w:p>
+        </w:tc>
+        <w:tc>
+          <w:tcPr>
+            <w:tcW w:w="2271" w:type="dxa"/>
+            <w:vAlign w:val="center"/>
+          </w:tcPr>
+          <w:p>
+            <w:pPr>
+              <w:rPr>
+                <w:lang w:val="en-US"/>
+              </w:rPr>
+            </w:pPr>
+          </w:p>
+        </w:tc>
+        <w:tc>
+          <w:tcPr>
+            <w:tcW w:w="2271" w:type="dxa"/>
+            <w:vAlign w:val="center"/>
+          </w:tcPr>
+          <w:p>
+            <w:pPr>
+              <w:rPr>
+                <w:lang w:val="en-US"/>
+              </w:rPr>
+            </w:pPr>
+          </w:p>
         </w:tc>
       </w:tr>
       <w:tr>
@@ -2793,33 +2909,60 @@
                 <w:right w:val="nil"/>
                 <w:between w:val="nil"/>
               </w:pBdr>
-            </w:pPr>
-          </w:p>
-        </w:tc>
-        <w:tc>
-          <w:tcPr>
-            <w:tcW w:w="2271" w:type="dxa"/>
-            <w:vAlign w:val="center"/>
-          </w:tcPr>
-          <w:p/>
-        </w:tc>
-        <w:tc>
-          <w:tcPr>
-            <w:tcW w:w="2271" w:type="dxa"/>
-            <w:vAlign w:val="center"/>
-          </w:tcPr>
-          <w:p/>
-        </w:tc>
-        <w:tc>
-          <w:tcPr>
-            <w:tcW w:w="2271" w:type="dxa"/>
-            <w:vAlign w:val="center"/>
-          </w:tcPr>
-          <w:p/>
+              <w:rPr>
+                <w:lang w:val="en-US"/>
+              </w:rPr>
+            </w:pPr>
+          </w:p>
+        </w:tc>
+        <w:tc>
+          <w:tcPr>
+            <w:tcW w:w="2271" w:type="dxa"/>
+            <w:vAlign w:val="center"/>
+          </w:tcPr>
+          <w:p>
+            <w:pPr>
+              <w:rPr>
+                <w:lang w:val="en-US"/>
+              </w:rPr>
+            </w:pPr>
+          </w:p>
+        </w:tc>
+        <w:tc>
+          <w:tcPr>
+            <w:tcW w:w="2271" w:type="dxa"/>
+            <w:vAlign w:val="center"/>
+          </w:tcPr>
+          <w:p>
+            <w:pPr>
+              <w:rPr>
+                <w:lang w:val="en-US"/>
+              </w:rPr>
+            </w:pPr>
+          </w:p>
+        </w:tc>
+        <w:tc>
+          <w:tcPr>
+            <w:tcW w:w="2271" w:type="dxa"/>
+            <w:vAlign w:val="center"/>
+          </w:tcPr>
+          <w:p>
+            <w:pPr>
+              <w:rPr>
+                <w:lang w:val="en-US"/>
+              </w:rPr>
+            </w:pPr>
+          </w:p>
         </w:tc>
       </w:tr>
     </w:tbl>
-    <w:p/>
+    <w:p>
+      <w:pPr>
+        <w:rPr>
+          <w:lang w:val="en-US"/>
+        </w:rPr>
+      </w:pPr>
+    </w:p>
     <w:p>
       <w:pPr>
         <w:widowControl w:val="0"/>
@@ -2833,6 +2976,7 @@
         <w:spacing w:after="0" w:line="276" w:lineRule="auto"/>
         <w:rPr>
           <w:rFonts w:ascii="Arial" w:eastAsia="Arial" w:hAnsi="Arial" w:cs="Arial"/>
+          <w:lang w:val="en-US"/>
         </w:rPr>
       </w:pPr>
     </w:p>
@@ -2880,8 +3024,29 @@
           </w:tcPr>
           <w:p>
             <w:r>
-              <w:t xml:space="preserve">R3: registrar usuario estándar </w:t>
-            </w:r>
+              <w:t xml:space="preserve">R3: </w:t>
+            </w:r>
+            <w:proofErr w:type="spellStart"/>
+            <w:r>
+              <w:t>register</w:t>
+            </w:r>
+            <w:proofErr w:type="spellEnd"/>
+            <w:r>
+              <w:t xml:space="preserve"> </w:t>
+            </w:r>
+            <w:proofErr w:type="spellStart"/>
+            <w:r>
+              <w:t>user</w:t>
+            </w:r>
+            <w:proofErr w:type="spellEnd"/>
+            <w:r>
+              <w:t xml:space="preserve"> </w:t>
+            </w:r>
+            <w:proofErr w:type="spellStart"/>
+            <w:r>
+              <w:t>standart</w:t>
+            </w:r>
+            <w:proofErr w:type="spellEnd"/>
           </w:p>
         </w:tc>
       </w:tr>
@@ -2908,16 +3073,16 @@
             <w:vAlign w:val="center"/>
           </w:tcPr>
           <w:p>
-            <w:r>
-              <w:t xml:space="preserve">El sistema deberá permitir registrar usuario en calidad de estándar con un </w:t>
-            </w:r>
-            <w:proofErr w:type="spellStart"/>
-            <w:r>
-              <w:t>nickname</w:t>
-            </w:r>
-            <w:proofErr w:type="spellEnd"/>
-            <w:r>
-              <w:t xml:space="preserve">, cedula y fecha de vinculación </w:t>
+            <w:pPr>
+              <w:rPr>
+                <w:lang w:val="en-US"/>
+              </w:rPr>
+            </w:pPr>
+            <w:r>
+              <w:rPr>
+                <w:lang w:val="en-US"/>
+              </w:rPr>
+              <w:t>The system shall allow to register users as standard with a nickname, ID number and date of connection.</w:t>
             </w:r>
           </w:p>
         </w:tc>
@@ -3045,8 +3210,16 @@
             <w:vAlign w:val="center"/>
           </w:tcPr>
           <w:p>
-            <w:r>
-              <w:t>Debe de contener mínimo 3 caracteres</w:t>
+            <w:pPr>
+              <w:rPr>
+                <w:lang w:val="en-US"/>
+              </w:rPr>
+            </w:pPr>
+            <w:r>
+              <w:rPr>
+                <w:lang w:val="en-US"/>
+              </w:rPr>
+              <w:t>Must contain at least 3 characters</w:t>
             </w:r>
           </w:p>
         </w:tc>
@@ -3073,6 +3246,9 @@
                 <w:between w:val="nil"/>
               </w:pBdr>
               <w:spacing w:line="276" w:lineRule="auto"/>
+              <w:rPr>
+                <w:lang w:val="en-US"/>
+              </w:rPr>
             </w:pPr>
           </w:p>
         </w:tc>
@@ -3106,8 +3282,16 @@
             <w:vAlign w:val="center"/>
           </w:tcPr>
           <w:p>
-            <w:r>
-              <w:t xml:space="preserve">10 caracteres sin letras ni símbolos </w:t>
+            <w:pPr>
+              <w:rPr>
+                <w:lang w:val="en-US"/>
+              </w:rPr>
+            </w:pPr>
+            <w:r>
+              <w:rPr>
+                <w:lang w:val="en-US"/>
+              </w:rPr>
+              <w:t>10 characters without letters or symbols</w:t>
             </w:r>
           </w:p>
         </w:tc>
@@ -3134,6 +3318,9 @@
                 <w:between w:val="nil"/>
               </w:pBdr>
               <w:spacing w:line="276" w:lineRule="auto"/>
+              <w:rPr>
+                <w:lang w:val="en-US"/>
+              </w:rPr>
             </w:pPr>
           </w:p>
         </w:tc>
@@ -3167,8 +3354,16 @@
             <w:vAlign w:val="center"/>
           </w:tcPr>
           <w:p>
-            <w:r>
-              <w:t xml:space="preserve">No colocar fechas extemporáneas </w:t>
+            <w:pPr>
+              <w:rPr>
+                <w:lang w:val="en-US"/>
+              </w:rPr>
+            </w:pPr>
+            <w:r>
+              <w:rPr>
+                <w:lang w:val="en-US"/>
+              </w:rPr>
+              <w:t>Do not place untimely dates</w:t>
             </w:r>
           </w:p>
         </w:tc>
@@ -3195,29 +3390,50 @@
                 <w:between w:val="nil"/>
               </w:pBdr>
               <w:spacing w:line="276" w:lineRule="auto"/>
-            </w:pPr>
-          </w:p>
-        </w:tc>
-        <w:tc>
-          <w:tcPr>
-            <w:tcW w:w="2271" w:type="dxa"/>
-            <w:vAlign w:val="center"/>
-          </w:tcPr>
-          <w:p/>
-        </w:tc>
-        <w:tc>
-          <w:tcPr>
-            <w:tcW w:w="2271" w:type="dxa"/>
-            <w:vAlign w:val="center"/>
-          </w:tcPr>
-          <w:p/>
-        </w:tc>
-        <w:tc>
-          <w:tcPr>
-            <w:tcW w:w="2271" w:type="dxa"/>
-            <w:vAlign w:val="center"/>
-          </w:tcPr>
-          <w:p/>
+              <w:rPr>
+                <w:lang w:val="en-US"/>
+              </w:rPr>
+            </w:pPr>
+          </w:p>
+        </w:tc>
+        <w:tc>
+          <w:tcPr>
+            <w:tcW w:w="2271" w:type="dxa"/>
+            <w:vAlign w:val="center"/>
+          </w:tcPr>
+          <w:p>
+            <w:pPr>
+              <w:rPr>
+                <w:lang w:val="en-US"/>
+              </w:rPr>
+            </w:pPr>
+          </w:p>
+        </w:tc>
+        <w:tc>
+          <w:tcPr>
+            <w:tcW w:w="2271" w:type="dxa"/>
+            <w:vAlign w:val="center"/>
+          </w:tcPr>
+          <w:p>
+            <w:pPr>
+              <w:rPr>
+                <w:lang w:val="en-US"/>
+              </w:rPr>
+            </w:pPr>
+          </w:p>
+        </w:tc>
+        <w:tc>
+          <w:tcPr>
+            <w:tcW w:w="2271" w:type="dxa"/>
+            <w:vAlign w:val="center"/>
+          </w:tcPr>
+          <w:p>
+            <w:pPr>
+              <w:rPr>
+                <w:lang w:val="en-US"/>
+              </w:rPr>
+            </w:pPr>
+          </w:p>
         </w:tc>
       </w:tr>
       <w:tr>
@@ -3242,29 +3458,50 @@
                 <w:between w:val="nil"/>
               </w:pBdr>
               <w:spacing w:line="276" w:lineRule="auto"/>
-            </w:pPr>
-          </w:p>
-        </w:tc>
-        <w:tc>
-          <w:tcPr>
-            <w:tcW w:w="2271" w:type="dxa"/>
-            <w:vAlign w:val="center"/>
-          </w:tcPr>
-          <w:p/>
-        </w:tc>
-        <w:tc>
-          <w:tcPr>
-            <w:tcW w:w="2271" w:type="dxa"/>
-            <w:vAlign w:val="center"/>
-          </w:tcPr>
-          <w:p/>
-        </w:tc>
-        <w:tc>
-          <w:tcPr>
-            <w:tcW w:w="2271" w:type="dxa"/>
-            <w:vAlign w:val="center"/>
-          </w:tcPr>
-          <w:p/>
+              <w:rPr>
+                <w:lang w:val="en-US"/>
+              </w:rPr>
+            </w:pPr>
+          </w:p>
+        </w:tc>
+        <w:tc>
+          <w:tcPr>
+            <w:tcW w:w="2271" w:type="dxa"/>
+            <w:vAlign w:val="center"/>
+          </w:tcPr>
+          <w:p>
+            <w:pPr>
+              <w:rPr>
+                <w:lang w:val="en-US"/>
+              </w:rPr>
+            </w:pPr>
+          </w:p>
+        </w:tc>
+        <w:tc>
+          <w:tcPr>
+            <w:tcW w:w="2271" w:type="dxa"/>
+            <w:vAlign w:val="center"/>
+          </w:tcPr>
+          <w:p>
+            <w:pPr>
+              <w:rPr>
+                <w:lang w:val="en-US"/>
+              </w:rPr>
+            </w:pPr>
+          </w:p>
+        </w:tc>
+        <w:tc>
+          <w:tcPr>
+            <w:tcW w:w="2271" w:type="dxa"/>
+            <w:vAlign w:val="center"/>
+          </w:tcPr>
+          <w:p>
+            <w:pPr>
+              <w:rPr>
+                <w:lang w:val="en-US"/>
+              </w:rPr>
+            </w:pPr>
+          </w:p>
         </w:tc>
       </w:tr>
       <w:tr>
@@ -3290,8 +3527,16 @@
             <w:vAlign w:val="center"/>
           </w:tcPr>
           <w:p>
-            <w:r>
-              <w:t>El sistema deberá validar que los datos estén debidamente diligenciados a demás de que cada uno de estos corresponda a los criterios establecidos</w:t>
+            <w:pPr>
+              <w:rPr>
+                <w:lang w:val="en-US"/>
+              </w:rPr>
+            </w:pPr>
+            <w:r>
+              <w:rPr>
+                <w:lang w:val="en-US"/>
+              </w:rPr>
+              <w:t>The system must validate that the data are duly filled in and that each one of them corresponds to the established criteria.</w:t>
             </w:r>
           </w:p>
         </w:tc>
@@ -3319,9 +3564,35 @@
             <w:vAlign w:val="center"/>
           </w:tcPr>
           <w:p>
-            <w:r>
-              <w:t xml:space="preserve">Mensaje de registro exitoso de usuario </w:t>
-            </w:r>
+            <w:proofErr w:type="spellStart"/>
+            <w:r>
+              <w:t>Successful</w:t>
+            </w:r>
+            <w:proofErr w:type="spellEnd"/>
+            <w:r>
+              <w:t xml:space="preserve"> </w:t>
+            </w:r>
+            <w:proofErr w:type="spellStart"/>
+            <w:r>
+              <w:t>user</w:t>
+            </w:r>
+            <w:proofErr w:type="spellEnd"/>
+            <w:r>
+              <w:t xml:space="preserve"> </w:t>
+            </w:r>
+            <w:proofErr w:type="spellStart"/>
+            <w:r>
+              <w:t>registration</w:t>
+            </w:r>
+            <w:proofErr w:type="spellEnd"/>
+            <w:r>
+              <w:t xml:space="preserve"> </w:t>
+            </w:r>
+            <w:proofErr w:type="spellStart"/>
+            <w:r>
+              <w:t>message</w:t>
+            </w:r>
+            <w:proofErr w:type="spellEnd"/>
           </w:p>
         </w:tc>
       </w:tr>
@@ -3441,8 +3712,16 @@
             <w:vAlign w:val="center"/>
           </w:tcPr>
           <w:p>
-            <w:r>
-              <w:t xml:space="preserve">No hubo errores en la entrada de datos </w:t>
+            <w:pPr>
+              <w:rPr>
+                <w:lang w:val="en-US"/>
+              </w:rPr>
+            </w:pPr>
+            <w:r>
+              <w:rPr>
+                <w:lang w:val="en-US"/>
+              </w:rPr>
+              <w:t>There were no data entry errors</w:t>
             </w:r>
           </w:p>
         </w:tc>
@@ -3468,29 +3747,50 @@
                 <w:right w:val="nil"/>
                 <w:between w:val="nil"/>
               </w:pBdr>
-            </w:pPr>
-          </w:p>
-        </w:tc>
-        <w:tc>
-          <w:tcPr>
-            <w:tcW w:w="2271" w:type="dxa"/>
-            <w:vAlign w:val="center"/>
-          </w:tcPr>
-          <w:p/>
-        </w:tc>
-        <w:tc>
-          <w:tcPr>
-            <w:tcW w:w="2271" w:type="dxa"/>
-            <w:vAlign w:val="center"/>
-          </w:tcPr>
-          <w:p/>
-        </w:tc>
-        <w:tc>
-          <w:tcPr>
-            <w:tcW w:w="2271" w:type="dxa"/>
-            <w:vAlign w:val="center"/>
-          </w:tcPr>
-          <w:p/>
+              <w:rPr>
+                <w:lang w:val="en-US"/>
+              </w:rPr>
+            </w:pPr>
+          </w:p>
+        </w:tc>
+        <w:tc>
+          <w:tcPr>
+            <w:tcW w:w="2271" w:type="dxa"/>
+            <w:vAlign w:val="center"/>
+          </w:tcPr>
+          <w:p>
+            <w:pPr>
+              <w:rPr>
+                <w:lang w:val="en-US"/>
+              </w:rPr>
+            </w:pPr>
+          </w:p>
+        </w:tc>
+        <w:tc>
+          <w:tcPr>
+            <w:tcW w:w="2271" w:type="dxa"/>
+            <w:vAlign w:val="center"/>
+          </w:tcPr>
+          <w:p>
+            <w:pPr>
+              <w:rPr>
+                <w:lang w:val="en-US"/>
+              </w:rPr>
+            </w:pPr>
+          </w:p>
+        </w:tc>
+        <w:tc>
+          <w:tcPr>
+            <w:tcW w:w="2271" w:type="dxa"/>
+            <w:vAlign w:val="center"/>
+          </w:tcPr>
+          <w:p>
+            <w:pPr>
+              <w:rPr>
+                <w:lang w:val="en-US"/>
+              </w:rPr>
+            </w:pPr>
+          </w:p>
         </w:tc>
       </w:tr>
       <w:tr>
@@ -3514,29 +3814,50 @@
                 <w:right w:val="nil"/>
                 <w:between w:val="nil"/>
               </w:pBdr>
-            </w:pPr>
-          </w:p>
-        </w:tc>
-        <w:tc>
-          <w:tcPr>
-            <w:tcW w:w="2271" w:type="dxa"/>
-            <w:vAlign w:val="center"/>
-          </w:tcPr>
-          <w:p/>
-        </w:tc>
-        <w:tc>
-          <w:tcPr>
-            <w:tcW w:w="2271" w:type="dxa"/>
-            <w:vAlign w:val="center"/>
-          </w:tcPr>
-          <w:p/>
-        </w:tc>
-        <w:tc>
-          <w:tcPr>
-            <w:tcW w:w="2271" w:type="dxa"/>
-            <w:vAlign w:val="center"/>
-          </w:tcPr>
-          <w:p/>
+              <w:rPr>
+                <w:lang w:val="en-US"/>
+              </w:rPr>
+            </w:pPr>
+          </w:p>
+        </w:tc>
+        <w:tc>
+          <w:tcPr>
+            <w:tcW w:w="2271" w:type="dxa"/>
+            <w:vAlign w:val="center"/>
+          </w:tcPr>
+          <w:p>
+            <w:pPr>
+              <w:rPr>
+                <w:lang w:val="en-US"/>
+              </w:rPr>
+            </w:pPr>
+          </w:p>
+        </w:tc>
+        <w:tc>
+          <w:tcPr>
+            <w:tcW w:w="2271" w:type="dxa"/>
+            <w:vAlign w:val="center"/>
+          </w:tcPr>
+          <w:p>
+            <w:pPr>
+              <w:rPr>
+                <w:lang w:val="en-US"/>
+              </w:rPr>
+            </w:pPr>
+          </w:p>
+        </w:tc>
+        <w:tc>
+          <w:tcPr>
+            <w:tcW w:w="2271" w:type="dxa"/>
+            <w:vAlign w:val="center"/>
+          </w:tcPr>
+          <w:p>
+            <w:pPr>
+              <w:rPr>
+                <w:lang w:val="en-US"/>
+              </w:rPr>
+            </w:pPr>
+          </w:p>
         </w:tc>
       </w:tr>
       <w:tr>
@@ -3560,29 +3881,50 @@
                 <w:right w:val="nil"/>
                 <w:between w:val="nil"/>
               </w:pBdr>
-            </w:pPr>
-          </w:p>
-        </w:tc>
-        <w:tc>
-          <w:tcPr>
-            <w:tcW w:w="2271" w:type="dxa"/>
-            <w:vAlign w:val="center"/>
-          </w:tcPr>
-          <w:p/>
-        </w:tc>
-        <w:tc>
-          <w:tcPr>
-            <w:tcW w:w="2271" w:type="dxa"/>
-            <w:vAlign w:val="center"/>
-          </w:tcPr>
-          <w:p/>
-        </w:tc>
-        <w:tc>
-          <w:tcPr>
-            <w:tcW w:w="2271" w:type="dxa"/>
-            <w:vAlign w:val="center"/>
-          </w:tcPr>
-          <w:p/>
+              <w:rPr>
+                <w:lang w:val="en-US"/>
+              </w:rPr>
+            </w:pPr>
+          </w:p>
+        </w:tc>
+        <w:tc>
+          <w:tcPr>
+            <w:tcW w:w="2271" w:type="dxa"/>
+            <w:vAlign w:val="center"/>
+          </w:tcPr>
+          <w:p>
+            <w:pPr>
+              <w:rPr>
+                <w:lang w:val="en-US"/>
+              </w:rPr>
+            </w:pPr>
+          </w:p>
+        </w:tc>
+        <w:tc>
+          <w:tcPr>
+            <w:tcW w:w="2271" w:type="dxa"/>
+            <w:vAlign w:val="center"/>
+          </w:tcPr>
+          <w:p>
+            <w:pPr>
+              <w:rPr>
+                <w:lang w:val="en-US"/>
+              </w:rPr>
+            </w:pPr>
+          </w:p>
+        </w:tc>
+        <w:tc>
+          <w:tcPr>
+            <w:tcW w:w="2271" w:type="dxa"/>
+            <w:vAlign w:val="center"/>
+          </w:tcPr>
+          <w:p>
+            <w:pPr>
+              <w:rPr>
+                <w:lang w:val="en-US"/>
+              </w:rPr>
+            </w:pPr>
+          </w:p>
         </w:tc>
       </w:tr>
       <w:tr>
@@ -3606,46 +3948,57 @@
                 <w:right w:val="nil"/>
                 <w:between w:val="nil"/>
               </w:pBdr>
-            </w:pPr>
-          </w:p>
-        </w:tc>
-        <w:tc>
-          <w:tcPr>
-            <w:tcW w:w="2271" w:type="dxa"/>
-            <w:vAlign w:val="center"/>
-          </w:tcPr>
-          <w:p/>
-        </w:tc>
-        <w:tc>
-          <w:tcPr>
-            <w:tcW w:w="2271" w:type="dxa"/>
-            <w:vAlign w:val="center"/>
-          </w:tcPr>
-          <w:p/>
-        </w:tc>
-        <w:tc>
-          <w:tcPr>
-            <w:tcW w:w="2271" w:type="dxa"/>
-            <w:vAlign w:val="center"/>
-          </w:tcPr>
-          <w:p/>
+              <w:rPr>
+                <w:lang w:val="en-US"/>
+              </w:rPr>
+            </w:pPr>
+          </w:p>
+        </w:tc>
+        <w:tc>
+          <w:tcPr>
+            <w:tcW w:w="2271" w:type="dxa"/>
+            <w:vAlign w:val="center"/>
+          </w:tcPr>
+          <w:p>
+            <w:pPr>
+              <w:rPr>
+                <w:lang w:val="en-US"/>
+              </w:rPr>
+            </w:pPr>
+          </w:p>
+        </w:tc>
+        <w:tc>
+          <w:tcPr>
+            <w:tcW w:w="2271" w:type="dxa"/>
+            <w:vAlign w:val="center"/>
+          </w:tcPr>
+          <w:p>
+            <w:pPr>
+              <w:rPr>
+                <w:lang w:val="en-US"/>
+              </w:rPr>
+            </w:pPr>
+          </w:p>
+        </w:tc>
+        <w:tc>
+          <w:tcPr>
+            <w:tcW w:w="2271" w:type="dxa"/>
+            <w:vAlign w:val="center"/>
+          </w:tcPr>
+          <w:p>
+            <w:pPr>
+              <w:rPr>
+                <w:lang w:val="en-US"/>
+              </w:rPr>
+            </w:pPr>
+          </w:p>
         </w:tc>
       </w:tr>
     </w:tbl>
-    <w:p/>
     <w:p>
       <w:pPr>
-        <w:widowControl w:val="0"/>
-        <w:pBdr>
-          <w:top w:val="nil"/>
-          <w:left w:val="nil"/>
-          <w:bottom w:val="nil"/>
-          <w:right w:val="nil"/>
-          <w:between w:val="nil"/>
-        </w:pBdr>
-        <w:spacing w:after="0" w:line="276" w:lineRule="auto"/>
         <w:rPr>
-          <w:rFonts w:ascii="Arial" w:eastAsia="Arial" w:hAnsi="Arial" w:cs="Arial"/>
+          <w:lang w:val="en-US"/>
         </w:rPr>
       </w:pPr>
     </w:p>
@@ -3662,6 +4015,7 @@
         <w:spacing w:after="0" w:line="276" w:lineRule="auto"/>
         <w:rPr>
           <w:rFonts w:ascii="Arial" w:eastAsia="Arial" w:hAnsi="Arial" w:cs="Arial"/>
+          <w:lang w:val="en-US"/>
         </w:rPr>
       </w:pPr>
     </w:p>
@@ -3678,6 +4032,7 @@
         <w:spacing w:after="0" w:line="276" w:lineRule="auto"/>
         <w:rPr>
           <w:rFonts w:ascii="Arial" w:eastAsia="Arial" w:hAnsi="Arial" w:cs="Arial"/>
+          <w:lang w:val="en-US"/>
         </w:rPr>
       </w:pPr>
     </w:p>
@@ -3694,6 +4049,24 @@
         <w:spacing w:after="0" w:line="276" w:lineRule="auto"/>
         <w:rPr>
           <w:rFonts w:ascii="Arial" w:eastAsia="Arial" w:hAnsi="Arial" w:cs="Arial"/>
+          <w:lang w:val="en-US"/>
+        </w:rPr>
+      </w:pPr>
+    </w:p>
+    <w:p>
+      <w:pPr>
+        <w:widowControl w:val="0"/>
+        <w:pBdr>
+          <w:top w:val="nil"/>
+          <w:left w:val="nil"/>
+          <w:bottom w:val="nil"/>
+          <w:right w:val="nil"/>
+          <w:between w:val="nil"/>
+        </w:pBdr>
+        <w:spacing w:after="0" w:line="276" w:lineRule="auto"/>
+        <w:rPr>
+          <w:rFonts w:ascii="Arial" w:eastAsia="Arial" w:hAnsi="Arial" w:cs="Arial"/>
+          <w:lang w:val="en-US"/>
         </w:rPr>
       </w:pPr>
     </w:p>
@@ -3742,7 +4115,23 @@
           </w:tcPr>
           <w:p>
             <w:r>
-              <w:t>R4: registrar usuario premium</w:t>
+              <w:t xml:space="preserve">R4: </w:t>
+            </w:r>
+            <w:proofErr w:type="spellStart"/>
+            <w:r>
+              <w:t>register</w:t>
+            </w:r>
+            <w:proofErr w:type="spellEnd"/>
+            <w:r>
+              <w:t xml:space="preserve"> </w:t>
+            </w:r>
+            <w:proofErr w:type="spellStart"/>
+            <w:r>
+              <w:t>user</w:t>
+            </w:r>
+            <w:proofErr w:type="spellEnd"/>
+            <w:r>
+              <w:t xml:space="preserve"> premium</w:t>
             </w:r>
           </w:p>
         </w:tc>
@@ -3770,22 +4159,17 @@
             <w:vAlign w:val="center"/>
           </w:tcPr>
           <w:p>
-            <w:r>
-              <w:t xml:space="preserve">El sistema deberá permitir registrar usuario premium con un </w:t>
-            </w:r>
-            <w:proofErr w:type="spellStart"/>
-            <w:r>
-              <w:t>nickname</w:t>
-            </w:r>
-            <w:proofErr w:type="spellEnd"/>
-            <w:r>
-              <w:t xml:space="preserve">, cedula y fecha de </w:t>
-            </w:r>
-            <w:proofErr w:type="spellStart"/>
-            <w:r>
-              <w:t>vinculacion</w:t>
-            </w:r>
-            <w:proofErr w:type="spellEnd"/>
+            <w:pPr>
+              <w:rPr>
+                <w:lang w:val="en-US"/>
+              </w:rPr>
+            </w:pPr>
+            <w:r>
+              <w:rPr>
+                <w:lang w:val="en-US"/>
+              </w:rPr>
+              <w:t>The system shall allow to register a premium user with a nickname, ID and linking date.</w:t>
+            </w:r>
           </w:p>
         </w:tc>
       </w:tr>
@@ -3912,8 +4296,16 @@
             <w:vAlign w:val="center"/>
           </w:tcPr>
           <w:p>
-            <w:r>
-              <w:t>Debe de contener mínimo 3 caracteres</w:t>
+            <w:pPr>
+              <w:rPr>
+                <w:lang w:val="en-US"/>
+              </w:rPr>
+            </w:pPr>
+            <w:r>
+              <w:rPr>
+                <w:lang w:val="en-US"/>
+              </w:rPr>
+              <w:t>Must contain at least 3 characters</w:t>
             </w:r>
           </w:p>
         </w:tc>
@@ -3940,6 +4332,9 @@
                 <w:between w:val="nil"/>
               </w:pBdr>
               <w:spacing w:line="276" w:lineRule="auto"/>
+              <w:rPr>
+                <w:lang w:val="en-US"/>
+              </w:rPr>
             </w:pPr>
           </w:p>
         </w:tc>
@@ -3973,8 +4368,16 @@
             <w:vAlign w:val="center"/>
           </w:tcPr>
           <w:p>
-            <w:r>
-              <w:t xml:space="preserve">10 caracteres sin letras ni símbolos </w:t>
+            <w:pPr>
+              <w:rPr>
+                <w:lang w:val="en-US"/>
+              </w:rPr>
+            </w:pPr>
+            <w:r>
+              <w:rPr>
+                <w:lang w:val="en-US"/>
+              </w:rPr>
+              <w:t>10 characters without letters or symbols</w:t>
             </w:r>
           </w:p>
         </w:tc>
@@ -4001,6 +4404,9 @@
                 <w:between w:val="nil"/>
               </w:pBdr>
               <w:spacing w:line="276" w:lineRule="auto"/>
+              <w:rPr>
+                <w:lang w:val="en-US"/>
+              </w:rPr>
             </w:pPr>
           </w:p>
         </w:tc>
@@ -4034,8 +4440,16 @@
             <w:vAlign w:val="center"/>
           </w:tcPr>
           <w:p>
-            <w:r>
-              <w:t xml:space="preserve">No colocar fechas extemporáneas </w:t>
+            <w:pPr>
+              <w:rPr>
+                <w:lang w:val="en-US"/>
+              </w:rPr>
+            </w:pPr>
+            <w:r>
+              <w:rPr>
+                <w:lang w:val="en-US"/>
+              </w:rPr>
+              <w:t>Do not place untimely dates</w:t>
             </w:r>
           </w:p>
         </w:tc>
@@ -4062,29 +4476,50 @@
                 <w:between w:val="nil"/>
               </w:pBdr>
               <w:spacing w:line="276" w:lineRule="auto"/>
-            </w:pPr>
-          </w:p>
-        </w:tc>
-        <w:tc>
-          <w:tcPr>
-            <w:tcW w:w="2271" w:type="dxa"/>
-            <w:vAlign w:val="center"/>
-          </w:tcPr>
-          <w:p/>
-        </w:tc>
-        <w:tc>
-          <w:tcPr>
-            <w:tcW w:w="2271" w:type="dxa"/>
-            <w:vAlign w:val="center"/>
-          </w:tcPr>
-          <w:p/>
-        </w:tc>
-        <w:tc>
-          <w:tcPr>
-            <w:tcW w:w="2271" w:type="dxa"/>
-            <w:vAlign w:val="center"/>
-          </w:tcPr>
-          <w:p/>
+              <w:rPr>
+                <w:lang w:val="en-US"/>
+              </w:rPr>
+            </w:pPr>
+          </w:p>
+        </w:tc>
+        <w:tc>
+          <w:tcPr>
+            <w:tcW w:w="2271" w:type="dxa"/>
+            <w:vAlign w:val="center"/>
+          </w:tcPr>
+          <w:p>
+            <w:pPr>
+              <w:rPr>
+                <w:lang w:val="en-US"/>
+              </w:rPr>
+            </w:pPr>
+          </w:p>
+        </w:tc>
+        <w:tc>
+          <w:tcPr>
+            <w:tcW w:w="2271" w:type="dxa"/>
+            <w:vAlign w:val="center"/>
+          </w:tcPr>
+          <w:p>
+            <w:pPr>
+              <w:rPr>
+                <w:lang w:val="en-US"/>
+              </w:rPr>
+            </w:pPr>
+          </w:p>
+        </w:tc>
+        <w:tc>
+          <w:tcPr>
+            <w:tcW w:w="2271" w:type="dxa"/>
+            <w:vAlign w:val="center"/>
+          </w:tcPr>
+          <w:p>
+            <w:pPr>
+              <w:rPr>
+                <w:lang w:val="en-US"/>
+              </w:rPr>
+            </w:pPr>
+          </w:p>
         </w:tc>
       </w:tr>
       <w:tr>
@@ -4109,29 +4544,50 @@
                 <w:between w:val="nil"/>
               </w:pBdr>
               <w:spacing w:line="276" w:lineRule="auto"/>
-            </w:pPr>
-          </w:p>
-        </w:tc>
-        <w:tc>
-          <w:tcPr>
-            <w:tcW w:w="2271" w:type="dxa"/>
-            <w:vAlign w:val="center"/>
-          </w:tcPr>
-          <w:p/>
-        </w:tc>
-        <w:tc>
-          <w:tcPr>
-            <w:tcW w:w="2271" w:type="dxa"/>
-            <w:vAlign w:val="center"/>
-          </w:tcPr>
-          <w:p/>
-        </w:tc>
-        <w:tc>
-          <w:tcPr>
-            <w:tcW w:w="2271" w:type="dxa"/>
-            <w:vAlign w:val="center"/>
-          </w:tcPr>
-          <w:p/>
+              <w:rPr>
+                <w:lang w:val="en-US"/>
+              </w:rPr>
+            </w:pPr>
+          </w:p>
+        </w:tc>
+        <w:tc>
+          <w:tcPr>
+            <w:tcW w:w="2271" w:type="dxa"/>
+            <w:vAlign w:val="center"/>
+          </w:tcPr>
+          <w:p>
+            <w:pPr>
+              <w:rPr>
+                <w:lang w:val="en-US"/>
+              </w:rPr>
+            </w:pPr>
+          </w:p>
+        </w:tc>
+        <w:tc>
+          <w:tcPr>
+            <w:tcW w:w="2271" w:type="dxa"/>
+            <w:vAlign w:val="center"/>
+          </w:tcPr>
+          <w:p>
+            <w:pPr>
+              <w:rPr>
+                <w:lang w:val="en-US"/>
+              </w:rPr>
+            </w:pPr>
+          </w:p>
+        </w:tc>
+        <w:tc>
+          <w:tcPr>
+            <w:tcW w:w="2271" w:type="dxa"/>
+            <w:vAlign w:val="center"/>
+          </w:tcPr>
+          <w:p>
+            <w:pPr>
+              <w:rPr>
+                <w:lang w:val="en-US"/>
+              </w:rPr>
+            </w:pPr>
+          </w:p>
         </w:tc>
       </w:tr>
       <w:tr>
@@ -4157,16 +4613,16 @@
             <w:vAlign w:val="center"/>
           </w:tcPr>
           <w:p>
-            <w:r>
-              <w:t xml:space="preserve">El sistema deberá validar que los datos estén debidamente diligenciados </w:t>
-            </w:r>
-            <w:proofErr w:type="spellStart"/>
-            <w:r>
-              <w:t>a demás</w:t>
-            </w:r>
-            <w:proofErr w:type="spellEnd"/>
-            <w:r>
-              <w:t xml:space="preserve"> de que cada uno de estos corresponda a los criterios establecidos</w:t>
+            <w:pPr>
+              <w:rPr>
+                <w:lang w:val="en-US"/>
+              </w:rPr>
+            </w:pPr>
+            <w:r>
+              <w:rPr>
+                <w:lang w:val="en-US"/>
+              </w:rPr>
+              <w:t>The system must validate that the data are duly filled in and that each one of them corresponds to the established criteria.</w:t>
             </w:r>
           </w:p>
         </w:tc>
@@ -4194,9 +4650,35 @@
             <w:vAlign w:val="center"/>
           </w:tcPr>
           <w:p>
-            <w:r>
-              <w:t xml:space="preserve">Mensaje de registro exitoso de usuario </w:t>
-            </w:r>
+            <w:proofErr w:type="spellStart"/>
+            <w:r>
+              <w:t>Successful</w:t>
+            </w:r>
+            <w:proofErr w:type="spellEnd"/>
+            <w:r>
+              <w:t xml:space="preserve"> </w:t>
+            </w:r>
+            <w:proofErr w:type="spellStart"/>
+            <w:r>
+              <w:t>user</w:t>
+            </w:r>
+            <w:proofErr w:type="spellEnd"/>
+            <w:r>
+              <w:t xml:space="preserve"> </w:t>
+            </w:r>
+            <w:proofErr w:type="spellStart"/>
+            <w:r>
+              <w:t>registration</w:t>
+            </w:r>
+            <w:proofErr w:type="spellEnd"/>
+            <w:r>
+              <w:t xml:space="preserve"> </w:t>
+            </w:r>
+            <w:proofErr w:type="spellStart"/>
+            <w:r>
+              <w:t>message</w:t>
+            </w:r>
+            <w:proofErr w:type="spellEnd"/>
           </w:p>
         </w:tc>
       </w:tr>
@@ -4316,8 +4798,16 @@
             <w:vAlign w:val="center"/>
           </w:tcPr>
           <w:p>
-            <w:r>
-              <w:t xml:space="preserve">No hubo errores en la entrada de datos </w:t>
+            <w:pPr>
+              <w:rPr>
+                <w:lang w:val="en-US"/>
+              </w:rPr>
+            </w:pPr>
+            <w:r>
+              <w:rPr>
+                <w:lang w:val="en-US"/>
+              </w:rPr>
+              <w:t>There were no data entry errors</w:t>
             </w:r>
           </w:p>
         </w:tc>
@@ -4343,29 +4833,50 @@
                 <w:right w:val="nil"/>
                 <w:between w:val="nil"/>
               </w:pBdr>
-            </w:pPr>
-          </w:p>
-        </w:tc>
-        <w:tc>
-          <w:tcPr>
-            <w:tcW w:w="2271" w:type="dxa"/>
-            <w:vAlign w:val="center"/>
-          </w:tcPr>
-          <w:p/>
-        </w:tc>
-        <w:tc>
-          <w:tcPr>
-            <w:tcW w:w="2271" w:type="dxa"/>
-            <w:vAlign w:val="center"/>
-          </w:tcPr>
-          <w:p/>
-        </w:tc>
-        <w:tc>
-          <w:tcPr>
-            <w:tcW w:w="2271" w:type="dxa"/>
-            <w:vAlign w:val="center"/>
-          </w:tcPr>
-          <w:p/>
+              <w:rPr>
+                <w:lang w:val="en-US"/>
+              </w:rPr>
+            </w:pPr>
+          </w:p>
+        </w:tc>
+        <w:tc>
+          <w:tcPr>
+            <w:tcW w:w="2271" w:type="dxa"/>
+            <w:vAlign w:val="center"/>
+          </w:tcPr>
+          <w:p>
+            <w:pPr>
+              <w:rPr>
+                <w:lang w:val="en-US"/>
+              </w:rPr>
+            </w:pPr>
+          </w:p>
+        </w:tc>
+        <w:tc>
+          <w:tcPr>
+            <w:tcW w:w="2271" w:type="dxa"/>
+            <w:vAlign w:val="center"/>
+          </w:tcPr>
+          <w:p>
+            <w:pPr>
+              <w:rPr>
+                <w:lang w:val="en-US"/>
+              </w:rPr>
+            </w:pPr>
+          </w:p>
+        </w:tc>
+        <w:tc>
+          <w:tcPr>
+            <w:tcW w:w="2271" w:type="dxa"/>
+            <w:vAlign w:val="center"/>
+          </w:tcPr>
+          <w:p>
+            <w:pPr>
+              <w:rPr>
+                <w:lang w:val="en-US"/>
+              </w:rPr>
+            </w:pPr>
+          </w:p>
         </w:tc>
       </w:tr>
       <w:tr>
@@ -4389,29 +4900,50 @@
                 <w:right w:val="nil"/>
                 <w:between w:val="nil"/>
               </w:pBdr>
-            </w:pPr>
-          </w:p>
-        </w:tc>
-        <w:tc>
-          <w:tcPr>
-            <w:tcW w:w="2271" w:type="dxa"/>
-            <w:vAlign w:val="center"/>
-          </w:tcPr>
-          <w:p/>
-        </w:tc>
-        <w:tc>
-          <w:tcPr>
-            <w:tcW w:w="2271" w:type="dxa"/>
-            <w:vAlign w:val="center"/>
-          </w:tcPr>
-          <w:p/>
-        </w:tc>
-        <w:tc>
-          <w:tcPr>
-            <w:tcW w:w="2271" w:type="dxa"/>
-            <w:vAlign w:val="center"/>
-          </w:tcPr>
-          <w:p/>
+              <w:rPr>
+                <w:lang w:val="en-US"/>
+              </w:rPr>
+            </w:pPr>
+          </w:p>
+        </w:tc>
+        <w:tc>
+          <w:tcPr>
+            <w:tcW w:w="2271" w:type="dxa"/>
+            <w:vAlign w:val="center"/>
+          </w:tcPr>
+          <w:p>
+            <w:pPr>
+              <w:rPr>
+                <w:lang w:val="en-US"/>
+              </w:rPr>
+            </w:pPr>
+          </w:p>
+        </w:tc>
+        <w:tc>
+          <w:tcPr>
+            <w:tcW w:w="2271" w:type="dxa"/>
+            <w:vAlign w:val="center"/>
+          </w:tcPr>
+          <w:p>
+            <w:pPr>
+              <w:rPr>
+                <w:lang w:val="en-US"/>
+              </w:rPr>
+            </w:pPr>
+          </w:p>
+        </w:tc>
+        <w:tc>
+          <w:tcPr>
+            <w:tcW w:w="2271" w:type="dxa"/>
+            <w:vAlign w:val="center"/>
+          </w:tcPr>
+          <w:p>
+            <w:pPr>
+              <w:rPr>
+                <w:lang w:val="en-US"/>
+              </w:rPr>
+            </w:pPr>
+          </w:p>
         </w:tc>
       </w:tr>
       <w:tr>
@@ -4435,29 +4967,50 @@
                 <w:right w:val="nil"/>
                 <w:between w:val="nil"/>
               </w:pBdr>
-            </w:pPr>
-          </w:p>
-        </w:tc>
-        <w:tc>
-          <w:tcPr>
-            <w:tcW w:w="2271" w:type="dxa"/>
-            <w:vAlign w:val="center"/>
-          </w:tcPr>
-          <w:p/>
-        </w:tc>
-        <w:tc>
-          <w:tcPr>
-            <w:tcW w:w="2271" w:type="dxa"/>
-            <w:vAlign w:val="center"/>
-          </w:tcPr>
-          <w:p/>
-        </w:tc>
-        <w:tc>
-          <w:tcPr>
-            <w:tcW w:w="2271" w:type="dxa"/>
-            <w:vAlign w:val="center"/>
-          </w:tcPr>
-          <w:p/>
+              <w:rPr>
+                <w:lang w:val="en-US"/>
+              </w:rPr>
+            </w:pPr>
+          </w:p>
+        </w:tc>
+        <w:tc>
+          <w:tcPr>
+            <w:tcW w:w="2271" w:type="dxa"/>
+            <w:vAlign w:val="center"/>
+          </w:tcPr>
+          <w:p>
+            <w:pPr>
+              <w:rPr>
+                <w:lang w:val="en-US"/>
+              </w:rPr>
+            </w:pPr>
+          </w:p>
+        </w:tc>
+        <w:tc>
+          <w:tcPr>
+            <w:tcW w:w="2271" w:type="dxa"/>
+            <w:vAlign w:val="center"/>
+          </w:tcPr>
+          <w:p>
+            <w:pPr>
+              <w:rPr>
+                <w:lang w:val="en-US"/>
+              </w:rPr>
+            </w:pPr>
+          </w:p>
+        </w:tc>
+        <w:tc>
+          <w:tcPr>
+            <w:tcW w:w="2271" w:type="dxa"/>
+            <w:vAlign w:val="center"/>
+          </w:tcPr>
+          <w:p>
+            <w:pPr>
+              <w:rPr>
+                <w:lang w:val="en-US"/>
+              </w:rPr>
+            </w:pPr>
+          </w:p>
         </w:tc>
       </w:tr>
       <w:tr>
@@ -4481,46 +5034,57 @@
                 <w:right w:val="nil"/>
                 <w:between w:val="nil"/>
               </w:pBdr>
-            </w:pPr>
-          </w:p>
-        </w:tc>
-        <w:tc>
-          <w:tcPr>
-            <w:tcW w:w="2271" w:type="dxa"/>
-            <w:vAlign w:val="center"/>
-          </w:tcPr>
-          <w:p/>
-        </w:tc>
-        <w:tc>
-          <w:tcPr>
-            <w:tcW w:w="2271" w:type="dxa"/>
-            <w:vAlign w:val="center"/>
-          </w:tcPr>
-          <w:p/>
-        </w:tc>
-        <w:tc>
-          <w:tcPr>
-            <w:tcW w:w="2271" w:type="dxa"/>
-            <w:vAlign w:val="center"/>
-          </w:tcPr>
-          <w:p/>
+              <w:rPr>
+                <w:lang w:val="en-US"/>
+              </w:rPr>
+            </w:pPr>
+          </w:p>
+        </w:tc>
+        <w:tc>
+          <w:tcPr>
+            <w:tcW w:w="2271" w:type="dxa"/>
+            <w:vAlign w:val="center"/>
+          </w:tcPr>
+          <w:p>
+            <w:pPr>
+              <w:rPr>
+                <w:lang w:val="en-US"/>
+              </w:rPr>
+            </w:pPr>
+          </w:p>
+        </w:tc>
+        <w:tc>
+          <w:tcPr>
+            <w:tcW w:w="2271" w:type="dxa"/>
+            <w:vAlign w:val="center"/>
+          </w:tcPr>
+          <w:p>
+            <w:pPr>
+              <w:rPr>
+                <w:lang w:val="en-US"/>
+              </w:rPr>
+            </w:pPr>
+          </w:p>
+        </w:tc>
+        <w:tc>
+          <w:tcPr>
+            <w:tcW w:w="2271" w:type="dxa"/>
+            <w:vAlign w:val="center"/>
+          </w:tcPr>
+          <w:p>
+            <w:pPr>
+              <w:rPr>
+                <w:lang w:val="en-US"/>
+              </w:rPr>
+            </w:pPr>
+          </w:p>
         </w:tc>
       </w:tr>
     </w:tbl>
-    <w:p/>
     <w:p>
       <w:pPr>
-        <w:widowControl w:val="0"/>
-        <w:pBdr>
-          <w:top w:val="nil"/>
-          <w:left w:val="nil"/>
-          <w:bottom w:val="nil"/>
-          <w:right w:val="nil"/>
-          <w:between w:val="nil"/>
-        </w:pBdr>
-        <w:spacing w:after="0" w:line="276" w:lineRule="auto"/>
         <w:rPr>
-          <w:rFonts w:ascii="Arial" w:eastAsia="Arial" w:hAnsi="Arial" w:cs="Arial"/>
+          <w:lang w:val="en-US"/>
         </w:rPr>
       </w:pPr>
     </w:p>
@@ -4537,6 +5101,7 @@
         <w:spacing w:after="0" w:line="276" w:lineRule="auto"/>
         <w:rPr>
           <w:rFonts w:ascii="Arial" w:eastAsia="Arial" w:hAnsi="Arial" w:cs="Arial"/>
+          <w:lang w:val="en-US"/>
         </w:rPr>
       </w:pPr>
     </w:p>
@@ -4553,6 +5118,7 @@
         <w:spacing w:after="0" w:line="276" w:lineRule="auto"/>
         <w:rPr>
           <w:rFonts w:ascii="Arial" w:eastAsia="Arial" w:hAnsi="Arial" w:cs="Arial"/>
+          <w:lang w:val="en-US"/>
         </w:rPr>
       </w:pPr>
     </w:p>
@@ -4569,6 +5135,24 @@
         <w:spacing w:after="0" w:line="276" w:lineRule="auto"/>
         <w:rPr>
           <w:rFonts w:ascii="Arial" w:eastAsia="Arial" w:hAnsi="Arial" w:cs="Arial"/>
+          <w:lang w:val="en-US"/>
+        </w:rPr>
+      </w:pPr>
+    </w:p>
+    <w:p>
+      <w:pPr>
+        <w:widowControl w:val="0"/>
+        <w:pBdr>
+          <w:top w:val="nil"/>
+          <w:left w:val="nil"/>
+          <w:bottom w:val="nil"/>
+          <w:right w:val="nil"/>
+          <w:between w:val="nil"/>
+        </w:pBdr>
+        <w:spacing w:after="0" w:line="276" w:lineRule="auto"/>
+        <w:rPr>
+          <w:rFonts w:ascii="Arial" w:eastAsia="Arial" w:hAnsi="Arial" w:cs="Arial"/>
+          <w:lang w:val="en-US"/>
         </w:rPr>
       </w:pPr>
     </w:p>
@@ -4617,8 +5201,21 @@
           </w:tcPr>
           <w:p>
             <w:r>
-              <w:t xml:space="preserve">R5: registrar canciones </w:t>
-            </w:r>
+              <w:t xml:space="preserve">R5: </w:t>
+            </w:r>
+            <w:proofErr w:type="spellStart"/>
+            <w:r>
+              <w:t>register</w:t>
+            </w:r>
+            <w:proofErr w:type="spellEnd"/>
+            <w:r>
+              <w:t xml:space="preserve"> </w:t>
+            </w:r>
+            <w:proofErr w:type="spellStart"/>
+            <w:r>
+              <w:t>songs</w:t>
+            </w:r>
+            <w:proofErr w:type="spellEnd"/>
           </w:p>
         </w:tc>
       </w:tr>
@@ -4645,8 +5242,16 @@
             <w:vAlign w:val="center"/>
           </w:tcPr>
           <w:p>
-            <w:r>
-              <w:t xml:space="preserve">El sistema deberá poder registrar canciones para el tipo de usuario productor de tipo artista </w:t>
+            <w:pPr>
+              <w:rPr>
+                <w:lang w:val="en-US"/>
+              </w:rPr>
+            </w:pPr>
+            <w:r>
+              <w:rPr>
+                <w:lang w:val="en-US"/>
+              </w:rPr>
+              <w:t>The system shall be able to register songs for the producer user type of artist type.</w:t>
             </w:r>
           </w:p>
         </w:tc>
@@ -4766,9 +5371,19 @@
             <w:vAlign w:val="center"/>
           </w:tcPr>
           <w:p>
-            <w:r>
-              <w:t>Mínimo 3 caracteres</w:t>
-            </w:r>
+            <w:proofErr w:type="spellStart"/>
+            <w:r>
+              <w:t>Minimum</w:t>
+            </w:r>
+            <w:proofErr w:type="spellEnd"/>
+            <w:r>
+              <w:t xml:space="preserve"> 3 </w:t>
+            </w:r>
+            <w:proofErr w:type="spellStart"/>
+            <w:r>
+              <w:t>characters</w:t>
+            </w:r>
+            <w:proofErr w:type="spellEnd"/>
           </w:p>
         </w:tc>
       </w:tr>

</xml_diff>